<commit_message>
arreglado los test que no se habian pasado bien
</commit_message>
<xml_diff>
--- a/Item 5/Proyecto alvaro/Acceptance test.docx
+++ b/Item 5/Proyecto alvaro/Acceptance test.docx
@@ -1162,10 +1162,7 @@
           </w:pPr>
           <w:hyperlink w:anchor="_3rdcrjn">
             <w:r>
-              <w:t>Use case &lt;9&gt; &lt;MOSTRAR E</w:t>
-            </w:r>
-            <w:r>
-              <w:t>L PERFIL DE UN USUARIO&gt;</w:t>
+              <w:t>Use case &lt;9&gt; &lt;MOSTRAR EL PERFIL DE UN USUARIO&gt;</w:t>
             </w:r>
             <w:r>
               <w:tab/>
@@ -1216,10 +1213,7 @@
           </w:pPr>
           <w:hyperlink w:anchor="_35nkun2">
             <w:r>
-              <w:t>Use case &lt;12&gt; &lt;BUSCAR OBJETOS EN EL SIS</w:t>
-            </w:r>
-            <w:r>
-              <w:t>TEMA&gt;</w:t>
+              <w:t>Use case &lt;12&gt; &lt;BUSCAR OBJETOS EN EL SISTEMA&gt;</w:t>
             </w:r>
             <w:r>
               <w:tab/>
@@ -1321,10 +1315,7 @@
           </w:pPr>
           <w:hyperlink w:anchor="_1y810tw">
             <w:r>
-              <w:t>Use case &lt;18&gt; &lt;LISTAR LAS ACTIVIDADES DE UNA ASOCIAC</w:t>
-            </w:r>
-            <w:r>
-              <w:t>IÓN&gt;</w:t>
+              <w:t>Use case &lt;18&gt; &lt;LISTAR LAS ACTIVIDADES DE UNA ASOCIACIÓN&gt;</w:t>
             </w:r>
             <w:r>
               <w:tab/>
@@ -1681,10 +1672,7 @@
           </w:pPr>
           <w:hyperlink w:anchor="_1v1yuxt">
             <w:r>
-              <w:t>Use</w:t>
-            </w:r>
-            <w:r>
-              <w:t xml:space="preserve"> case &lt;38&gt; &lt;AÑADIR UN NUEVO OBJETO A LA SECCIÓN&gt;</w:t>
+              <w:t>Use case &lt;38&gt; &lt;AÑADIR UN NUEVO OBJETO A LA SECCIÓN&gt;</w:t>
             </w:r>
             <w:r>
               <w:tab/>
@@ -1735,10 +1723,7 @@
           </w:pPr>
           <w:hyperlink w:anchor="_19c6y18">
             <w:r>
-              <w:t>Use c</w:t>
-            </w:r>
-            <w:r>
-              <w:t>ase &lt;41&gt; &lt;EDITAR UN SANCIONADO DE UNA ASOCIACIÓN&gt;</w:t>
+              <w:t>Use case &lt;41&gt; &lt;EDITAR UN SANCIONADO DE UNA ASOCIACIÓN&gt;</w:t>
             </w:r>
             <w:r>
               <w:tab/>
@@ -1981,17 +1966,7 @@
           <w:sz w:val="20"/>
           <w:szCs w:val="20"/>
         </w:rPr>
-        <w:t>Recomendamos que lean antes el documento que entregamos llamado Acme-Associations para que sepan en que consiste nuestro proyecto. Igualmente, para facilitar la comprobación de los diferentes tests a los compañ</w:t>
-      </w:r>
-      <w:r>
-        <w:rPr>
-          <w:rFonts w:ascii="Comic Sans MS" w:eastAsia="Comic Sans MS" w:hAnsi="Comic Sans MS" w:cs="Comic Sans MS"/>
-          <w:i/>
-          <w:color w:val="4A452A"/>
-          <w:sz w:val="20"/>
-          <w:szCs w:val="20"/>
-        </w:rPr>
-        <w:t>eros, adjuntamos una tabla informativa sobre los distintos usuarios registrados actualmente al sistema, con información adicional necesarias para los mismos:</w:t>
+        <w:t>Recomendamos que lean antes el documento que entregamos llamado Acme-Associations para que sepan en que consiste nuestro proyecto. Igualmente, para facilitar la comprobación de los diferentes tests a los compañeros, adjuntamos una tabla informativa sobre los distintos usuarios registrados actualmente al sistema, con información adicional necesarias para los mismos:</w:t>
       </w:r>
     </w:p>
     <w:p>
@@ -5184,17 +5159,7 @@
                 <w:sz w:val="20"/>
                 <w:szCs w:val="20"/>
               </w:rPr>
-              <w:t>Caso de uso para mostrar l</w:t>
-            </w:r>
-            <w:r>
-              <w:rPr>
-                <w:rFonts w:ascii="Comic Sans MS" w:eastAsia="Comic Sans MS" w:hAnsi="Comic Sans MS" w:cs="Comic Sans MS"/>
-                <w:i/>
-                <w:color w:val="4A452A"/>
-                <w:sz w:val="20"/>
-                <w:szCs w:val="20"/>
-              </w:rPr>
-              <w:t>a página principal.</w:t>
+              <w:t>Caso de uso para mostrar la página principal.</w:t>
             </w:r>
           </w:p>
         </w:tc>
@@ -5922,17 +5887,7 @@
           <w:sz w:val="20"/>
           <w:szCs w:val="20"/>
         </w:rPr>
-        <w:t>Caso de u</w:t>
-      </w:r>
-      <w:r>
-        <w:rPr>
-          <w:rFonts w:ascii="Comic Sans MS" w:eastAsia="Comic Sans MS" w:hAnsi="Comic Sans MS" w:cs="Comic Sans MS"/>
-          <w:i/>
-          <w:color w:val="4A452A"/>
-          <w:sz w:val="20"/>
-          <w:szCs w:val="20"/>
-        </w:rPr>
-        <w:t>so para listar las asociaciones registradas en el sistema.</w:t>
+        <w:t>Caso de uso para listar las asociaciones registradas en el sistema.</w:t>
       </w:r>
     </w:p>
     <w:p>
@@ -6513,10 +6468,7 @@
       </w:pPr>
       <w:r>
         <w:lastRenderedPageBreak/>
-        <w:t>U</w:t>
-      </w:r>
-      <w:r>
-        <w:t>se case &lt;4&gt; &lt;CONSULTAR LA PÁGINA PRINC. DE UNA ASOCIACIÓN&gt;</w:t>
+        <w:t>Use case &lt;4&gt; &lt;CONSULTAR LA PÁGINA PRINC. DE UNA ASOCIACIÓN&gt;</w:t>
       </w:r>
     </w:p>
     <w:p>
@@ -7008,10 +6960,7 @@
       <w:bookmarkStart w:id="12" w:name="_1t3h5sf" w:colFirst="0" w:colLast="0"/>
       <w:bookmarkEnd w:id="12"/>
       <w:r>
-        <w:t>U</w:t>
-      </w:r>
-      <w:r>
-        <w:t>se case &lt;5&gt; &lt;REGISTRARSE COMO USUARIO&gt;</w:t>
+        <w:t>Use case &lt;5&gt; &lt;REGISTRARSE COMO USUARIO&gt;</w:t>
       </w:r>
     </w:p>
     <w:p>
@@ -7111,17 +7060,7 @@
           <w:sz w:val="20"/>
           <w:szCs w:val="20"/>
         </w:rPr>
-        <w:t>Lea detenidamente y acepte el contrato de término</w:t>
-      </w:r>
-      <w:r>
-        <w:rPr>
-          <w:rFonts w:ascii="Comic Sans MS" w:eastAsia="Comic Sans MS" w:hAnsi="Comic Sans MS" w:cs="Comic Sans MS"/>
-          <w:i/>
-          <w:color w:val="4A452A"/>
-          <w:sz w:val="20"/>
-          <w:szCs w:val="20"/>
-        </w:rPr>
-        <w:t>s y condiciones del servicio.</w:t>
+        <w:t>Lea detenidamente y acepte el contrato de términos y condiciones del servicio.</w:t>
       </w:r>
     </w:p>
     <w:p>
@@ -7504,17 +7443,7 @@
                 <w:sz w:val="20"/>
                 <w:szCs w:val="20"/>
               </w:rPr>
-              <w:t>-Los términos de la página son un text</w:t>
-            </w:r>
-            <w:r>
-              <w:rPr>
-                <w:rFonts w:ascii="Comic Sans MS" w:eastAsia="Comic Sans MS" w:hAnsi="Comic Sans MS" w:cs="Comic Sans MS"/>
-                <w:i/>
-                <w:color w:val="4A452A"/>
-                <w:sz w:val="20"/>
-                <w:szCs w:val="20"/>
-              </w:rPr>
-              <w:t>o autogenerado.</w:t>
+              <w:t>-Los términos de la página son un texto autogenerado.</w:t>
             </w:r>
           </w:p>
           <w:p>
@@ -7727,17 +7656,7 @@
           <w:sz w:val="20"/>
           <w:szCs w:val="20"/>
         </w:rPr>
-        <w:t>NOTA: Para poder autenticarnos necesitamos estar registrados en el sistema, si no lo estamos, realizar el caso de uso 4</w:t>
-      </w:r>
-      <w:r>
-        <w:rPr>
-          <w:rFonts w:ascii="Comic Sans MS" w:eastAsia="Comic Sans MS" w:hAnsi="Comic Sans MS" w:cs="Comic Sans MS"/>
-          <w:i/>
-          <w:color w:val="4A452A"/>
-          <w:sz w:val="20"/>
-          <w:szCs w:val="20"/>
-        </w:rPr>
-        <w:t>.</w:t>
+        <w:t>NOTA: Para poder autenticarnos necesitamos estar registrados en el sistema, si no lo estamos, realizar el caso de uso 4.</w:t>
       </w:r>
     </w:p>
     <w:p>
@@ -8695,17 +8614,7 @@
           <w:sz w:val="20"/>
           <w:szCs w:val="20"/>
         </w:rPr>
-        <w:t xml:space="preserve">Modifique cualquier campo y presione en “Save” para guardar su cuenta con dichos cambios.                                                  </w:t>
-      </w:r>
-      <w:r>
-        <w:rPr>
-          <w:rFonts w:ascii="Comic Sans MS" w:eastAsia="Comic Sans MS" w:hAnsi="Comic Sans MS" w:cs="Comic Sans MS"/>
-          <w:i/>
-          <w:color w:val="4A452A"/>
-          <w:sz w:val="20"/>
-          <w:szCs w:val="20"/>
-        </w:rPr>
-        <w:t xml:space="preserve">                                                                                  (Pruebe a insertar datos erróneos o déjelos en blanco para comprobar los diferentes errores que se pueden ocasionar).</w:t>
+        <w:t>Modifique cualquier campo y presione en “Save” para guardar su cuenta con dichos cambios.                                                                                                                                    (Pruebe a insertar datos erróneos o déjelos en blanco para comprobar los diferentes errores que se pueden ocasionar).</w:t>
       </w:r>
     </w:p>
     <w:p>
@@ -9106,10 +9015,7 @@
       <w:bookmarkStart w:id="18" w:name="_3rdcrjn" w:colFirst="0" w:colLast="0"/>
       <w:bookmarkEnd w:id="18"/>
       <w:r>
-        <w:t>Use case &lt;9&gt; &lt;M</w:t>
-      </w:r>
-      <w:r>
-        <w:t>OSTRAR EL PERFIL DE UN USUARIO&gt;</w:t>
+        <w:t>Use case &lt;9&gt; &lt;MOSTRAR EL PERFIL DE UN USUARIO&gt;</w:t>
       </w:r>
     </w:p>
     <w:p>
@@ -9624,8 +9530,17 @@
           <w:sz w:val="20"/>
           <w:szCs w:val="20"/>
         </w:rPr>
-        <w:t xml:space="preserve">El sistema </w:t>
-      </w:r>
+        <w:t>El sistema mostrará una nueva vista con dos carpetas, “Sent” (enviados) y “Received” (recibidos).</w:t>
+      </w:r>
+    </w:p>
+    <w:p>
+      <w:pPr>
+        <w:numPr>
+          <w:ilvl w:val="0"/>
+          <w:numId w:val="38"/>
+        </w:numPr>
+        <w:ind w:hanging="360"/>
+      </w:pPr>
       <w:r>
         <w:rPr>
           <w:rFonts w:ascii="Comic Sans MS" w:eastAsia="Comic Sans MS" w:hAnsi="Comic Sans MS" w:cs="Comic Sans MS"/>
@@ -9634,36 +9549,7 @@
           <w:sz w:val="20"/>
           <w:szCs w:val="20"/>
         </w:rPr>
-        <w:t>mostrará una nueva vista con dos carpetas, “Sent” (enviados) y “Received” (recibidos).</w:t>
-      </w:r>
-    </w:p>
-    <w:p>
-      <w:pPr>
-        <w:numPr>
-          <w:ilvl w:val="0"/>
-          <w:numId w:val="38"/>
-        </w:numPr>
-        <w:ind w:hanging="360"/>
-      </w:pPr>
-      <w:r>
-        <w:rPr>
-          <w:rFonts w:ascii="Comic Sans MS" w:eastAsia="Comic Sans MS" w:hAnsi="Comic Sans MS" w:cs="Comic Sans MS"/>
-          <w:i/>
-          <w:color w:val="4A452A"/>
-          <w:sz w:val="20"/>
-          <w:szCs w:val="20"/>
-        </w:rPr>
-        <w:t>Si presionamos en “Sent”, el sistema mostrará los mensajes que ha enviado dicho usuario. Si presionamos en “Received”, el sistema mostrará los mensajes que ha recibido e</w:t>
-      </w:r>
-      <w:r>
-        <w:rPr>
-          <w:rFonts w:ascii="Comic Sans MS" w:eastAsia="Comic Sans MS" w:hAnsi="Comic Sans MS" w:cs="Comic Sans MS"/>
-          <w:i/>
-          <w:color w:val="4A452A"/>
-          <w:sz w:val="20"/>
-          <w:szCs w:val="20"/>
-        </w:rPr>
-        <w:t>l usuario.</w:t>
+        <w:t>Si presionamos en “Sent”, el sistema mostrará los mensajes que ha enviado dicho usuario. Si presionamos en “Received”, el sistema mostrará los mensajes que ha recibido el usuario.</w:t>
       </w:r>
     </w:p>
     <w:p>
@@ -10023,10 +9909,7 @@
       </w:pPr>
       <w:r>
         <w:lastRenderedPageBreak/>
-        <w:t>U</w:t>
-      </w:r>
-      <w:r>
-        <w:t>se case &lt;11&gt; &lt;ENVIAR MENSAJES&gt;</w:t>
+        <w:t>Use case &lt;11&gt; &lt;ENVIAR MENSAJES&gt;</w:t>
       </w:r>
     </w:p>
     <w:p>
@@ -10150,17 +10033,7 @@
           <w:sz w:val="20"/>
           <w:szCs w:val="20"/>
         </w:rPr>
-        <w:t xml:space="preserve">Rellene los campos y presione en “Save” para enviar el mensaje a un determinado usuario.                                                                                                                                    (Pruebe a insertar datos erróneos o </w:t>
-      </w:r>
-      <w:r>
-        <w:rPr>
-          <w:rFonts w:ascii="Comic Sans MS" w:eastAsia="Comic Sans MS" w:hAnsi="Comic Sans MS" w:cs="Comic Sans MS"/>
-          <w:i/>
-          <w:color w:val="4A452A"/>
-          <w:sz w:val="20"/>
-          <w:szCs w:val="20"/>
-        </w:rPr>
-        <w:t>déjelos en blanco para comprobar los diferentes errores que se pueden ocasionar).</w:t>
+        <w:t>Rellene los campos y presione en “Save” para enviar el mensaje a un determinado usuario.                                                                                                                                    (Pruebe a insertar datos erróneos o déjelos en blanco para comprobar los diferentes errores que se pueden ocasionar).</w:t>
       </w:r>
     </w:p>
     <w:p>
@@ -10589,17 +10462,7 @@
           <w:sz w:val="20"/>
           <w:szCs w:val="20"/>
         </w:rPr>
-        <w:t>Escriba cualquier objeto pa</w:t>
-      </w:r>
-      <w:r>
-        <w:rPr>
-          <w:rFonts w:ascii="Comic Sans MS" w:eastAsia="Comic Sans MS" w:hAnsi="Comic Sans MS" w:cs="Comic Sans MS"/>
-          <w:i/>
-          <w:color w:val="4A452A"/>
-          <w:sz w:val="20"/>
-          <w:szCs w:val="20"/>
-        </w:rPr>
-        <w:t>ra buscar y presione en “Filter” para realizar dicha búsqueda.</w:t>
+        <w:t>Escriba cualquier objeto para buscar y presione en “Filter” para realizar dicha búsqueda.</w:t>
       </w:r>
     </w:p>
     <w:p>
@@ -11139,17 +11002,7 @@
           <w:sz w:val="20"/>
           <w:szCs w:val="20"/>
         </w:rPr>
-        <w:t>Mantenemos el cursor sobre “Associations”, en la esquina superior derecha, para despleg</w:t>
-      </w:r>
-      <w:r>
-        <w:rPr>
-          <w:rFonts w:ascii="Comic Sans MS" w:eastAsia="Comic Sans MS" w:hAnsi="Comic Sans MS" w:cs="Comic Sans MS"/>
-          <w:i/>
-          <w:color w:val="4A452A"/>
-          <w:sz w:val="20"/>
-          <w:szCs w:val="20"/>
-        </w:rPr>
-        <w:t xml:space="preserve">ar un submenú y presionamos en “My associations”. </w:t>
+        <w:t xml:space="preserve">Mantenemos el cursor sobre “Associations”, en la esquina superior derecha, para desplegar un submenú y presionamos en “My associations”. </w:t>
       </w:r>
     </w:p>
     <w:p>
@@ -12173,17 +12026,7 @@
           <w:sz w:val="20"/>
           <w:szCs w:val="20"/>
         </w:rPr>
-        <w:t xml:space="preserve">El </w:t>
-      </w:r>
-      <w:r>
-        <w:rPr>
-          <w:rFonts w:ascii="Comic Sans MS" w:eastAsia="Comic Sans MS" w:hAnsi="Comic Sans MS" w:cs="Comic Sans MS"/>
-          <w:i/>
-          <w:color w:val="4A452A"/>
-          <w:sz w:val="20"/>
-          <w:szCs w:val="20"/>
-        </w:rPr>
-        <w:t>sistema nos mostrará la pagina principal de dicha asociación.</w:t>
+        <w:t>El sistema nos mostrará la pagina principal de dicha asociación.</w:t>
       </w:r>
     </w:p>
     <w:p>
@@ -12580,10 +12423,7 @@
       <w:bookmarkEnd w:id="27"/>
       <w:r>
         <w:lastRenderedPageBreak/>
-        <w:t>U</w:t>
-      </w:r>
-      <w:r>
-        <w:t>se case &lt;16&gt; &lt;LISTAR MIS SANCIONES ACTIVAS&gt;</w:t>
+        <w:t>Use case &lt;16&gt; &lt;LISTAR MIS SANCIONES ACTIVAS&gt;</w:t>
       </w:r>
     </w:p>
     <w:p>
@@ -12740,17 +12580,7 @@
           <w:sz w:val="20"/>
           <w:szCs w:val="20"/>
         </w:rPr>
-        <w:t>El sistema mostrará el listado con las sanciones a</w:t>
-      </w:r>
-      <w:r>
-        <w:rPr>
-          <w:rFonts w:ascii="Comic Sans MS" w:eastAsia="Comic Sans MS" w:hAnsi="Comic Sans MS" w:cs="Comic Sans MS"/>
-          <w:i/>
-          <w:color w:val="4A452A"/>
-          <w:sz w:val="20"/>
-          <w:szCs w:val="20"/>
-        </w:rPr>
-        <w:t>ctivas que tienes.</w:t>
+        <w:t>El sistema mostrará el listado con las sanciones activas que tienes.</w:t>
       </w:r>
     </w:p>
     <w:p>
@@ -13184,17 +13014,7 @@
           <w:sz w:val="20"/>
           <w:szCs w:val="20"/>
         </w:rPr>
-        <w:t xml:space="preserve">El sistema mostrará el listado con las actividades disponibles registradas en el sistema, serán aquellas con sitio </w:t>
-      </w:r>
-      <w:r>
-        <w:rPr>
-          <w:rFonts w:ascii="Comic Sans MS" w:eastAsia="Comic Sans MS" w:hAnsi="Comic Sans MS" w:cs="Comic Sans MS"/>
-          <w:i/>
-          <w:color w:val="4A452A"/>
-          <w:sz w:val="20"/>
-          <w:szCs w:val="20"/>
-        </w:rPr>
-        <w:t>disponible y cuya fecha de fin no haya finalizado aún.</w:t>
+        <w:t>El sistema mostrará el listado con las actividades disponibles registradas en el sistema, serán aquellas con sitio disponible y cuya fecha de fin no haya finalizado aún.</w:t>
       </w:r>
     </w:p>
     <w:p>
@@ -13938,17 +13758,7 @@
           <w:sz w:val="20"/>
           <w:szCs w:val="20"/>
         </w:rPr>
-        <w:t>Entrar a la vista de mostrar asociación “Asociación1”</w:t>
-      </w:r>
-      <w:r>
-        <w:rPr>
-          <w:rFonts w:ascii="Comic Sans MS" w:eastAsia="Comic Sans MS" w:hAnsi="Comic Sans MS" w:cs="Comic Sans MS"/>
-          <w:i/>
-          <w:color w:val="4A452A"/>
-          <w:sz w:val="20"/>
-          <w:szCs w:val="20"/>
-        </w:rPr>
-        <w:t>.</w:t>
+        <w:t>Entrar a la vista de mostrar asociación “Asociación1”.</w:t>
       </w:r>
     </w:p>
     <w:p>
@@ -15204,17 +15014,7 @@
           <w:sz w:val="20"/>
           <w:szCs w:val="20"/>
         </w:rPr>
-        <w:t>Pul</w:t>
-      </w:r>
-      <w:r>
-        <w:rPr>
-          <w:rFonts w:ascii="Comic Sans MS" w:eastAsia="Comic Sans MS" w:hAnsi="Comic Sans MS" w:cs="Comic Sans MS"/>
-          <w:i/>
-          <w:color w:val="4A452A"/>
-          <w:sz w:val="20"/>
-          <w:szCs w:val="20"/>
-        </w:rPr>
-        <w:t>sar en el enlace de “Añadir Lugar” a la derecha de la vista.</w:t>
+        <w:t>Pulsar en el enlace de “Añadir Lugar” a la derecha de la vista.</w:t>
       </w:r>
     </w:p>
     <w:p>
@@ -15969,17 +15769,7 @@
                 <w:sz w:val="20"/>
                 <w:szCs w:val="20"/>
               </w:rPr>
-              <w:t xml:space="preserve">Rellenar los campos con “nombre”, “descripción”, un momento inicio previo </w:t>
-            </w:r>
-            <w:r>
-              <w:rPr>
-                <w:rFonts w:ascii="Comic Sans MS" w:eastAsia="Comic Sans MS" w:hAnsi="Comic Sans MS" w:cs="Comic Sans MS"/>
-                <w:i/>
-                <w:color w:val="4A452A"/>
-                <w:sz w:val="20"/>
-                <w:szCs w:val="20"/>
-              </w:rPr>
-              <w:t>al momento de finalización (ambos en futuro) y elegir un objeto “premio” del inventario de la asociación de forma opcional si se desea que la actividad sea competitiva.</w:t>
+              <w:t>Rellenar los campos con “nombre”, “descripción”, un momento inicio previo al momento de finalización (ambos en futuro) y elegir un objeto “premio” del inventario de la asociación de forma opcional si se desea que la actividad sea competitiva.</w:t>
             </w:r>
           </w:p>
           <w:p>
@@ -16296,17 +16086,7 @@
           <w:sz w:val="20"/>
           <w:szCs w:val="20"/>
         </w:rPr>
-        <w:t>Acceder a la vista de la “Asociación 1” con el usuario</w:t>
-      </w:r>
-      <w:r>
-        <w:rPr>
-          <w:rFonts w:ascii="Comic Sans MS" w:eastAsia="Comic Sans MS" w:hAnsi="Comic Sans MS" w:cs="Comic Sans MS"/>
-          <w:i/>
-          <w:color w:val="4A452A"/>
-          <w:sz w:val="20"/>
-          <w:szCs w:val="20"/>
-        </w:rPr>
-        <w:t xml:space="preserve"> creado en el caso de uso 5.</w:t>
+        <w:t>Acceder a la vista de la “Asociación 1” con el usuario creado en el caso de uso 5.</w:t>
       </w:r>
     </w:p>
     <w:p>
@@ -16773,17 +16553,7 @@
           <w:sz w:val="20"/>
           <w:szCs w:val="20"/>
         </w:rPr>
-        <w:t>Aceptar o Den</w:t>
-      </w:r>
-      <w:r>
-        <w:rPr>
-          <w:rFonts w:ascii="Comic Sans MS" w:eastAsia="Comic Sans MS" w:hAnsi="Comic Sans MS" w:cs="Comic Sans MS"/>
-          <w:i/>
-          <w:color w:val="4A452A"/>
-          <w:sz w:val="20"/>
-          <w:szCs w:val="20"/>
-        </w:rPr>
-        <w:t>egar las peticiones de entrada a la asociación. En este caso, la petición del usuario creado en el paso 5.</w:t>
+        <w:t>Aceptar o Denegar las peticiones de entrada a la asociación. En este caso, la petición del usuario creado en el paso 5.</w:t>
       </w:r>
     </w:p>
     <w:p>
@@ -17076,6 +16846,16 @@
                 <w:szCs w:val="20"/>
               </w:rPr>
             </w:pPr>
+            <w:r>
+              <w:rPr>
+                <w:rFonts w:ascii="Comic Sans MS" w:eastAsia="Comic Sans MS" w:hAnsi="Comic Sans MS" w:cs="Comic Sans MS"/>
+                <w:i/>
+                <w:color w:val="4A452A"/>
+                <w:sz w:val="20"/>
+                <w:szCs w:val="20"/>
+              </w:rPr>
+              <w:t>Resultado Correcto</w:t>
+            </w:r>
           </w:p>
         </w:tc>
       </w:tr>
@@ -17260,27 +17040,7 @@
           <w:sz w:val="20"/>
           <w:szCs w:val="20"/>
         </w:rPr>
-        <w:t>Rellene los campos y presione en “Sav</w:t>
-      </w:r>
-      <w:r>
-        <w:rPr>
-          <w:rFonts w:ascii="Comic Sans MS" w:eastAsia="Comic Sans MS" w:hAnsi="Comic Sans MS" w:cs="Comic Sans MS"/>
-          <w:i/>
-          <w:color w:val="4A452A"/>
-          <w:sz w:val="20"/>
-          <w:szCs w:val="20"/>
-        </w:rPr>
-        <w:t>e” para editar la asociación.                                                                                                                                    (Pruebe a insertar datos erróneos o déjelos en blanco para comprobar los diferentes errores que</w:t>
-      </w:r>
-      <w:r>
-        <w:rPr>
-          <w:rFonts w:ascii="Comic Sans MS" w:eastAsia="Comic Sans MS" w:hAnsi="Comic Sans MS" w:cs="Comic Sans MS"/>
-          <w:i/>
-          <w:color w:val="4A452A"/>
-          <w:sz w:val="20"/>
-          <w:szCs w:val="20"/>
-        </w:rPr>
-        <w:t xml:space="preserve"> se pueden ocasionar).</w:t>
+        <w:t>Rellene los campos y presione en “Save” para editar la asociación.                                                                                                                                    (Pruebe a insertar datos erróneos o déjelos en blanco para comprobar los diferentes errores que se pueden ocasionar).</w:t>
       </w:r>
     </w:p>
     <w:p>
@@ -17525,6 +17285,16 @@
                 <w:szCs w:val="20"/>
               </w:rPr>
             </w:pPr>
+            <w:r>
+              <w:rPr>
+                <w:rFonts w:ascii="Comic Sans MS" w:eastAsia="Comic Sans MS" w:hAnsi="Comic Sans MS" w:cs="Comic Sans MS"/>
+                <w:i/>
+                <w:color w:val="4A452A"/>
+                <w:sz w:val="20"/>
+                <w:szCs w:val="20"/>
+              </w:rPr>
+              <w:t>Resultado Correcto</w:t>
+            </w:r>
           </w:p>
         </w:tc>
       </w:tr>
@@ -17716,17 +17486,7 @@
           <w:sz w:val="20"/>
           <w:szCs w:val="20"/>
         </w:rPr>
-        <w:t>El sistema nos mostrará una nueva ventana con la vista de dicha asociación cerrada. En la nueva vista aparecerá un nuevo botó</w:t>
-      </w:r>
-      <w:r>
-        <w:rPr>
-          <w:rFonts w:ascii="Comic Sans MS" w:eastAsia="Comic Sans MS" w:hAnsi="Comic Sans MS" w:cs="Comic Sans MS"/>
-          <w:i/>
-          <w:color w:val="4A452A"/>
-          <w:sz w:val="20"/>
-          <w:szCs w:val="20"/>
-        </w:rPr>
-        <w:t>n, “Open association”, que tendremos que presionar si queremos reabrir la asociación previamente cerrada.</w:t>
+        <w:t>El sistema nos mostrará una nueva ventana con la vista de dicha asociación cerrada. En la nueva vista aparecerá un nuevo botón, “Open association”, que tendremos que presionar si queremos reabrir la asociación previamente cerrada.</w:t>
       </w:r>
     </w:p>
     <w:p>
@@ -18019,6 +17779,26 @@
                 <w:szCs w:val="20"/>
               </w:rPr>
             </w:pPr>
+            <w:r>
+              <w:rPr>
+                <w:rFonts w:ascii="Comic Sans MS" w:eastAsia="Comic Sans MS" w:hAnsi="Comic Sans MS" w:cs="Comic Sans MS"/>
+                <w:i/>
+                <w:color w:val="4A452A"/>
+                <w:sz w:val="20"/>
+                <w:szCs w:val="20"/>
+              </w:rPr>
+              <w:t>Resultado inc</w:t>
+            </w:r>
+            <w:r>
+              <w:rPr>
+                <w:rFonts w:ascii="Comic Sans MS" w:eastAsia="Comic Sans MS" w:hAnsi="Comic Sans MS" w:cs="Comic Sans MS"/>
+                <w:i/>
+                <w:color w:val="4A452A"/>
+                <w:sz w:val="20"/>
+                <w:szCs w:val="20"/>
+              </w:rPr>
+              <w:t>orrecto</w:t>
+            </w:r>
           </w:p>
         </w:tc>
       </w:tr>
@@ -18077,7 +17857,7 @@
                 <w:sz w:val="20"/>
                 <w:szCs w:val="20"/>
               </w:rPr>
-              <w:t xml:space="preserve"> </w:t>
+              <w:t xml:space="preserve"> Cualquier persona puede cerrar una asociacion desde la vista de una asociación</w:t>
             </w:r>
           </w:p>
         </w:tc>
@@ -18299,17 +18079,7 @@
                 <w:sz w:val="20"/>
                 <w:szCs w:val="20"/>
               </w:rPr>
-              <w:t>Al estar cerrada, el sistema nos mostrará una ventana con el botón “Open association”. Al presionarlo la asociación se abrirá de nuevo</w:t>
-            </w:r>
-            <w:r>
-              <w:rPr>
-                <w:rFonts w:ascii="Comic Sans MS" w:eastAsia="Comic Sans MS" w:hAnsi="Comic Sans MS" w:cs="Comic Sans MS"/>
-                <w:i/>
-                <w:color w:val="4A452A"/>
-                <w:sz w:val="20"/>
-                <w:szCs w:val="20"/>
-              </w:rPr>
-              <w:t xml:space="preserve"> para todos los usuarios del sistema y revertiremos todos los cambios realizados en el anterior test.</w:t>
+              <w:t>Al estar cerrada, el sistema nos mostrará una ventana con el botón “Open association”. Al presionarlo la asociación se abrirá de nuevo para todos los usuarios del sistema y revertiremos todos los cambios realizados en el anterior test.</w:t>
             </w:r>
           </w:p>
         </w:tc>
@@ -18365,6 +18135,16 @@
                 <w:szCs w:val="20"/>
               </w:rPr>
             </w:pPr>
+            <w:r>
+              <w:rPr>
+                <w:rFonts w:ascii="Comic Sans MS" w:eastAsia="Comic Sans MS" w:hAnsi="Comic Sans MS" w:cs="Comic Sans MS"/>
+                <w:i/>
+                <w:color w:val="4A452A"/>
+                <w:sz w:val="20"/>
+                <w:szCs w:val="20"/>
+              </w:rPr>
+              <w:t>Resultado Correcto</w:t>
+            </w:r>
           </w:p>
         </w:tc>
       </w:tr>
@@ -18524,17 +18304,7 @@
           <w:sz w:val="20"/>
           <w:szCs w:val="20"/>
         </w:rPr>
-        <w:t>Presionar en “Roles manag</w:t>
-      </w:r>
-      <w:r>
-        <w:rPr>
-          <w:rFonts w:ascii="Comic Sans MS" w:eastAsia="Comic Sans MS" w:hAnsi="Comic Sans MS" w:cs="Comic Sans MS"/>
-          <w:i/>
-          <w:color w:val="4A452A"/>
-          <w:sz w:val="20"/>
-          <w:szCs w:val="20"/>
-        </w:rPr>
-        <w:t xml:space="preserve">ement”, en el panel lateral. </w:t>
+        <w:t xml:space="preserve">Presionar en “Roles management”, en el panel lateral. </w:t>
       </w:r>
     </w:p>
     <w:p>
@@ -18761,17 +18531,7 @@
                 <w:sz w:val="20"/>
                 <w:szCs w:val="20"/>
               </w:rPr>
-              <w:t>Si asignamos a un usuario como manager, el actual manager de la asociación dejaría de serlo, y pasaría a ser collaborator, y perdería todos los</w:t>
-            </w:r>
-            <w:r>
-              <w:rPr>
-                <w:rFonts w:ascii="Comic Sans MS" w:eastAsia="Comic Sans MS" w:hAnsi="Comic Sans MS" w:cs="Comic Sans MS"/>
-                <w:i/>
-                <w:color w:val="4A452A"/>
-                <w:sz w:val="20"/>
-                <w:szCs w:val="20"/>
-              </w:rPr>
-              <w:t xml:space="preserve"> privilegios que tenía como manager de la asociación.</w:t>
+              <w:t>Si asignamos a un usuario como manager, el actual manager de la asociación dejaría de serlo, y pasaría a ser collaborator, y perdería todos los privilegios que tenía como manager de la asociación.</w:t>
             </w:r>
           </w:p>
           <w:p>
@@ -18847,17 +18607,7 @@
                 <w:sz w:val="20"/>
                 <w:szCs w:val="20"/>
               </w:rPr>
-              <w:t>Si asignamos a un usuario como collaborator, el usuario ganaría ganaría tod</w:t>
-            </w:r>
-            <w:r>
-              <w:rPr>
-                <w:rFonts w:ascii="Comic Sans MS" w:eastAsia="Comic Sans MS" w:hAnsi="Comic Sans MS" w:cs="Comic Sans MS"/>
-                <w:i/>
-                <w:color w:val="4A452A"/>
-                <w:sz w:val="20"/>
-                <w:szCs w:val="20"/>
-              </w:rPr>
-              <w:t>os los privilegios concedidos al ser collaborator de la asociación.</w:t>
+              <w:t>Si asignamos a un usuario como collaborator, el usuario ganaría ganaría todos los privilegios concedidos al ser collaborator de la asociación.</w:t>
             </w:r>
           </w:p>
           <w:p>
@@ -18933,17 +18683,7 @@
                 <w:sz w:val="20"/>
                 <w:szCs w:val="20"/>
               </w:rPr>
-              <w:t>Cuando presionamos en “Save</w:t>
-            </w:r>
-            <w:r>
-              <w:rPr>
-                <w:rFonts w:ascii="Comic Sans MS" w:eastAsia="Comic Sans MS" w:hAnsi="Comic Sans MS" w:cs="Comic Sans MS"/>
-                <w:i/>
-                <w:color w:val="4A452A"/>
-                <w:sz w:val="20"/>
-                <w:szCs w:val="20"/>
-              </w:rPr>
-              <w:t xml:space="preserve">”, el sistema nos enviará a la página principal de la asociación con los cambios realizados en los roles de los usuarios. </w:t>
+              <w:t xml:space="preserve">Cuando presionamos en “Save”, el sistema nos enviará a la página principal de la asociación con los cambios realizados en los roles de los usuarios. </w:t>
             </w:r>
           </w:p>
         </w:tc>
@@ -18999,6 +18739,16 @@
                 <w:szCs w:val="20"/>
               </w:rPr>
             </w:pPr>
+            <w:r>
+              <w:rPr>
+                <w:rFonts w:ascii="Comic Sans MS" w:eastAsia="Comic Sans MS" w:hAnsi="Comic Sans MS" w:cs="Comic Sans MS"/>
+                <w:i/>
+                <w:color w:val="4A452A"/>
+                <w:sz w:val="20"/>
+                <w:szCs w:val="20"/>
+              </w:rPr>
+              <w:t>Resultado Correcto</w:t>
+            </w:r>
           </w:p>
         </w:tc>
       </w:tr>
@@ -19301,17 +19051,7 @@
                 <w:sz w:val="20"/>
                 <w:szCs w:val="20"/>
               </w:rPr>
-              <w:t>Caso de uso para que cualquier usuario de una asociación pueda mostrar todos los usuarios de dich</w:t>
-            </w:r>
-            <w:r>
-              <w:rPr>
-                <w:rFonts w:ascii="Comic Sans MS" w:eastAsia="Comic Sans MS" w:hAnsi="Comic Sans MS" w:cs="Comic Sans MS"/>
-                <w:i/>
-                <w:color w:val="4A452A"/>
-                <w:sz w:val="20"/>
-                <w:szCs w:val="20"/>
-              </w:rPr>
-              <w:t>a asociación.</w:t>
+              <w:t>Caso de uso para que cualquier usuario de una asociación pueda mostrar todos los usuarios de dicha asociación.</w:t>
             </w:r>
           </w:p>
         </w:tc>
@@ -19447,17 +19187,7 @@
                 <w:sz w:val="20"/>
                 <w:szCs w:val="20"/>
               </w:rPr>
-              <w:t>Si iniciamos sesión como collaborator de la asociación,</w:t>
-            </w:r>
-            <w:r>
-              <w:rPr>
-                <w:rFonts w:ascii="Comic Sans MS" w:eastAsia="Comic Sans MS" w:hAnsi="Comic Sans MS" w:cs="Comic Sans MS"/>
-                <w:i/>
-                <w:color w:val="4A452A"/>
-                <w:sz w:val="20"/>
-                <w:szCs w:val="20"/>
-              </w:rPr>
-              <w:t xml:space="preserve"> el sistema nos mostrará, además, las sanciones que tiene dicho usuario en la asociación.</w:t>
+              <w:t>Si iniciamos sesión como collaborator de la asociación, el sistema nos mostrará, además, las sanciones que tiene dicho usuario en la asociación.</w:t>
             </w:r>
           </w:p>
           <w:p>
@@ -19495,17 +19225,7 @@
                 <w:sz w:val="20"/>
                 <w:szCs w:val="20"/>
               </w:rPr>
-              <w:t>Ejemplo: como user1 para la asociation1, el sistema nos mostrará una lista con los 7 usuarios de la asociación, además nos mostrará la información de las sanciones r</w:t>
-            </w:r>
-            <w:r>
-              <w:rPr>
-                <w:rFonts w:ascii="Comic Sans MS" w:eastAsia="Comic Sans MS" w:hAnsi="Comic Sans MS" w:cs="Comic Sans MS"/>
-                <w:i/>
-                <w:color w:val="4A452A"/>
-                <w:sz w:val="20"/>
-                <w:szCs w:val="20"/>
-              </w:rPr>
-              <w:t>elativa a ellos, y una posible opción de expulsar (“kick”) a dicho usuario de la asociación.</w:t>
+              <w:t>Ejemplo: como user1 para la asociation1, el sistema nos mostrará una lista con los 7 usuarios de la asociación, además nos mostrará la información de las sanciones relativa a ellos, y una posible opción de expulsar (“kick”) a dicho usuario de la asociación.</w:t>
             </w:r>
           </w:p>
         </w:tc>
@@ -19561,6 +19281,16 @@
                 <w:szCs w:val="20"/>
               </w:rPr>
             </w:pPr>
+            <w:r>
+              <w:rPr>
+                <w:rFonts w:ascii="Comic Sans MS" w:eastAsia="Comic Sans MS" w:hAnsi="Comic Sans MS" w:cs="Comic Sans MS"/>
+                <w:i/>
+                <w:color w:val="4A452A"/>
+                <w:sz w:val="20"/>
+                <w:szCs w:val="20"/>
+              </w:rPr>
+              <w:t>Resultado Correcto</w:t>
+            </w:r>
           </w:p>
         </w:tc>
       </w:tr>
@@ -19726,17 +19456,7 @@
           <w:sz w:val="20"/>
           <w:szCs w:val="20"/>
         </w:rPr>
-        <w:t>Presionar en “kick” en cualquier usuario que querramos expul</w:t>
-      </w:r>
-      <w:r>
-        <w:rPr>
-          <w:rFonts w:ascii="Comic Sans MS" w:eastAsia="Comic Sans MS" w:hAnsi="Comic Sans MS" w:cs="Comic Sans MS"/>
-          <w:i/>
-          <w:color w:val="4A452A"/>
-          <w:sz w:val="20"/>
-          <w:szCs w:val="20"/>
-        </w:rPr>
-        <w:t>sar.</w:t>
+        <w:t>Presionar en “kick” en cualquier usuario que querramos expulsar.</w:t>
       </w:r>
     </w:p>
     <w:p>
@@ -20000,6 +19720,16 @@
                 <w:szCs w:val="20"/>
               </w:rPr>
             </w:pPr>
+            <w:r>
+              <w:rPr>
+                <w:rFonts w:ascii="Comic Sans MS" w:eastAsia="Comic Sans MS" w:hAnsi="Comic Sans MS" w:cs="Comic Sans MS"/>
+                <w:i/>
+                <w:color w:val="4A452A"/>
+                <w:sz w:val="20"/>
+                <w:szCs w:val="20"/>
+              </w:rPr>
+              <w:t>Resultado Correcto</w:t>
+            </w:r>
           </w:p>
         </w:tc>
       </w:tr>
@@ -20518,6 +20248,16 @@
                 <w:szCs w:val="20"/>
               </w:rPr>
             </w:pPr>
+            <w:r>
+              <w:rPr>
+                <w:rFonts w:ascii="Comic Sans MS" w:eastAsia="Comic Sans MS" w:hAnsi="Comic Sans MS" w:cs="Comic Sans MS"/>
+                <w:i/>
+                <w:color w:val="4A452A"/>
+                <w:sz w:val="20"/>
+                <w:szCs w:val="20"/>
+              </w:rPr>
+              <w:t>Resultado Correcto</w:t>
+            </w:r>
           </w:p>
         </w:tc>
       </w:tr>
@@ -20587,13 +20327,15 @@
       <w:r>
         <w:br w:type="page"/>
       </w:r>
+      <w:bookmarkStart w:id="42" w:name="_GoBack"/>
+      <w:bookmarkEnd w:id="42"/>
     </w:p>
     <w:p>
       <w:pPr>
         <w:pStyle w:val="Ttulo1"/>
       </w:pPr>
-      <w:bookmarkStart w:id="42" w:name="_3o7alnk" w:colFirst="0" w:colLast="0"/>
-      <w:bookmarkEnd w:id="42"/>
+      <w:bookmarkStart w:id="43" w:name="_3o7alnk" w:colFirst="0" w:colLast="0"/>
+      <w:bookmarkEnd w:id="43"/>
       <w:r>
         <w:lastRenderedPageBreak/>
         <w:t>Use case &lt;29&gt; &lt;LISTAR LAS SANCIONES ACTIVAS DE UNA ASOCIACIÓN&gt;</w:t>
@@ -20663,17 +20405,7 @@
           <w:sz w:val="20"/>
           <w:szCs w:val="20"/>
         </w:rPr>
-        <w:t>Entrar a la página principal de una asociación</w:t>
-      </w:r>
-      <w:r>
-        <w:rPr>
-          <w:rFonts w:ascii="Comic Sans MS" w:eastAsia="Comic Sans MS" w:hAnsi="Comic Sans MS" w:cs="Comic Sans MS"/>
-          <w:i/>
-          <w:color w:val="4A452A"/>
-          <w:sz w:val="20"/>
-          <w:szCs w:val="20"/>
-        </w:rPr>
-        <w:t xml:space="preserve"> como manager o collaborator.</w:t>
+        <w:t>Entrar a la página principal de una asociación como manager o collaborator.</w:t>
       </w:r>
     </w:p>
     <w:p>
@@ -21126,8 +20858,8 @@
       <w:pPr>
         <w:pStyle w:val="Ttulo1"/>
       </w:pPr>
-      <w:bookmarkStart w:id="43" w:name="_23ckvvd" w:colFirst="0" w:colLast="0"/>
-      <w:bookmarkEnd w:id="43"/>
+      <w:bookmarkStart w:id="44" w:name="_23ckvvd" w:colFirst="0" w:colLast="0"/>
+      <w:bookmarkEnd w:id="44"/>
       <w:r>
         <w:lastRenderedPageBreak/>
         <w:t>Use case &lt;30&gt; &lt;LISTAR MIS PRÉSTAMOS&gt;</w:t>
@@ -21664,8 +21396,8 @@
       <w:pPr>
         <w:pStyle w:val="Ttulo1"/>
       </w:pPr>
-      <w:bookmarkStart w:id="44" w:name="_ihv636" w:colFirst="0" w:colLast="0"/>
-      <w:bookmarkEnd w:id="44"/>
+      <w:bookmarkStart w:id="45" w:name="_ihv636" w:colFirst="0" w:colLast="0"/>
+      <w:bookmarkEnd w:id="45"/>
       <w:r>
         <w:lastRenderedPageBreak/>
         <w:t>Use case &lt;31&gt; &lt;LISTAR LOS PRÉSTAMOS PENDIENTES DE UNA ASOCIACIÓN&gt;</w:t>
@@ -21735,17 +21467,7 @@
           <w:sz w:val="20"/>
           <w:szCs w:val="20"/>
         </w:rPr>
-        <w:t>Entrar a la página principal de una asociación como manager o c</w:t>
-      </w:r>
-      <w:r>
-        <w:rPr>
-          <w:rFonts w:ascii="Comic Sans MS" w:eastAsia="Comic Sans MS" w:hAnsi="Comic Sans MS" w:cs="Comic Sans MS"/>
-          <w:i/>
-          <w:color w:val="4A452A"/>
-          <w:sz w:val="20"/>
-          <w:szCs w:val="20"/>
-        </w:rPr>
-        <w:t>ollaborator.</w:t>
+        <w:t>Entrar a la página principal de una asociación como manager o collaborator.</w:t>
       </w:r>
     </w:p>
     <w:p>
@@ -21913,17 +21635,7 @@
                 <w:sz w:val="20"/>
                 <w:szCs w:val="20"/>
               </w:rPr>
-              <w:t xml:space="preserve">Caso de uso para que un collaborator o manager pueda listar los préstamos activos </w:t>
-            </w:r>
-            <w:r>
-              <w:rPr>
-                <w:rFonts w:ascii="Comic Sans MS" w:eastAsia="Comic Sans MS" w:hAnsi="Comic Sans MS" w:cs="Comic Sans MS"/>
-                <w:i/>
-                <w:color w:val="4A452A"/>
-                <w:sz w:val="20"/>
-                <w:szCs w:val="20"/>
-              </w:rPr>
-              <w:t>de una asociación.</w:t>
+              <w:t>Caso de uso para que un collaborator o manager pueda listar los préstamos activos de una asociación.</w:t>
             </w:r>
           </w:p>
         </w:tc>
@@ -22175,8 +21887,8 @@
       <w:pPr>
         <w:pStyle w:val="Ttulo1"/>
       </w:pPr>
-      <w:bookmarkStart w:id="45" w:name="_32hioqz" w:colFirst="0" w:colLast="0"/>
-      <w:bookmarkEnd w:id="45"/>
+      <w:bookmarkStart w:id="46" w:name="_32hioqz" w:colFirst="0" w:colLast="0"/>
+      <w:bookmarkEnd w:id="46"/>
       <w:r>
         <w:lastRenderedPageBreak/>
         <w:t>Use case &lt;32&gt; &lt;REALIZAR UNA ENTREGA DE PRÉSTAMO&gt;</w:t>
@@ -22284,27 +21996,7 @@
           <w:sz w:val="20"/>
           <w:szCs w:val="20"/>
         </w:rPr>
-        <w:t>Rellene los campos y presione en “Save” para sancionar a un usuario que tuviese un préstamo de la asocia</w:t>
-      </w:r>
-      <w:r>
-        <w:rPr>
-          <w:rFonts w:ascii="Comic Sans MS" w:eastAsia="Comic Sans MS" w:hAnsi="Comic Sans MS" w:cs="Comic Sans MS"/>
-          <w:i/>
-          <w:color w:val="4A452A"/>
-          <w:sz w:val="20"/>
-          <w:szCs w:val="20"/>
-        </w:rPr>
-        <w:t>ción sin entregar aún.                                                                                                                                    (Pruebe a insertar datos erróneos o déjelos en blanco para comprobar los diferentes errores que se pue</w:t>
-      </w:r>
-      <w:r>
-        <w:rPr>
-          <w:rFonts w:ascii="Comic Sans MS" w:eastAsia="Comic Sans MS" w:hAnsi="Comic Sans MS" w:cs="Comic Sans MS"/>
-          <w:i/>
-          <w:color w:val="4A452A"/>
-          <w:sz w:val="20"/>
-          <w:szCs w:val="20"/>
-        </w:rPr>
-        <w:t>den ocasionar).</w:t>
+        <w:t>Rellene los campos y presione en “Save” para sancionar a un usuario que tuviese un préstamo de la asociación sin entregar aún.                                                                                                                                    (Pruebe a insertar datos erróneos o déjelos en blanco para comprobar los diferentes errores que se pueden ocasionar).</w:t>
       </w:r>
     </w:p>
     <w:p>
@@ -22624,8 +22316,8 @@
           <w:szCs w:val="28"/>
         </w:rPr>
       </w:pPr>
-      <w:bookmarkStart w:id="46" w:name="_1hmsyys" w:colFirst="0" w:colLast="0"/>
-      <w:bookmarkEnd w:id="46"/>
+      <w:bookmarkStart w:id="47" w:name="_1hmsyys" w:colFirst="0" w:colLast="0"/>
+      <w:bookmarkEnd w:id="47"/>
       <w:r>
         <w:br w:type="page"/>
       </w:r>
@@ -22741,27 +22433,7 @@
           <w:sz w:val="20"/>
           <w:szCs w:val="20"/>
         </w:rPr>
-        <w:t>Rellene los</w:t>
-      </w:r>
-      <w:r>
-        <w:rPr>
-          <w:rFonts w:ascii="Comic Sans MS" w:eastAsia="Comic Sans MS" w:hAnsi="Comic Sans MS" w:cs="Comic Sans MS"/>
-          <w:i/>
-          <w:color w:val="4A452A"/>
-          <w:sz w:val="20"/>
-          <w:szCs w:val="20"/>
-        </w:rPr>
-        <w:t xml:space="preserve"> campos y presione en “Save” para sancionar a un usuario que tuviese un préstamo de la asociación sin entregar aún.                                                                                                                                    (Pruebe a</w:t>
-      </w:r>
-      <w:r>
-        <w:rPr>
-          <w:rFonts w:ascii="Comic Sans MS" w:eastAsia="Comic Sans MS" w:hAnsi="Comic Sans MS" w:cs="Comic Sans MS"/>
-          <w:i/>
-          <w:color w:val="4A452A"/>
-          <w:sz w:val="20"/>
-          <w:szCs w:val="20"/>
-        </w:rPr>
-        <w:t xml:space="preserve"> insertar datos erróneos o déjelos en blanco para comprobar los diferentes errores que se pueden ocasionar).</w:t>
+        <w:t>Rellene los campos y presione en “Save” para sancionar a un usuario que tuviese un préstamo de la asociación sin entregar aún.                                                                                                                                    (Pruebe a insertar datos erróneos o déjelos en blanco para comprobar los diferentes errores que se pueden ocasionar).</w:t>
       </w:r>
     </w:p>
     <w:p>
@@ -23074,17 +22746,7 @@
                 <w:sz w:val="20"/>
                 <w:szCs w:val="20"/>
               </w:rPr>
-              <w:t xml:space="preserve"> </w:t>
-            </w:r>
-            <w:r>
-              <w:rPr>
-                <w:rFonts w:ascii="Comic Sans MS" w:eastAsia="Comic Sans MS" w:hAnsi="Comic Sans MS" w:cs="Comic Sans MS"/>
-                <w:i/>
-                <w:color w:val="4A452A"/>
-                <w:sz w:val="20"/>
-                <w:szCs w:val="20"/>
-              </w:rPr>
-              <w:t>Puedes sancionar un usuario que esta actualmente sancionado</w:t>
+              <w:t xml:space="preserve"> Puedes sancionar un usuario que esta actualmente sancionado</w:t>
             </w:r>
           </w:p>
         </w:tc>
@@ -23094,8 +22756,8 @@
       <w:pPr>
         <w:pStyle w:val="Ttulo1"/>
       </w:pPr>
-      <w:bookmarkStart w:id="47" w:name="_41mghml" w:colFirst="0" w:colLast="0"/>
-      <w:bookmarkEnd w:id="47"/>
+      <w:bookmarkStart w:id="48" w:name="_41mghml" w:colFirst="0" w:colLast="0"/>
+      <w:bookmarkEnd w:id="48"/>
     </w:p>
     <w:p>
       <w:pPr>
@@ -23116,10 +22778,7 @@
       </w:pPr>
       <w:r>
         <w:lastRenderedPageBreak/>
-        <w:t>U</w:t>
-      </w:r>
-      <w:r>
-        <w:t>se case &lt;34&gt; &lt;LISTAR LOS OBJETOS NO PRESTADOS DE LA ASOCIACIÓN&gt;</w:t>
+        <w:t>Use case &lt;34&gt; &lt;LISTAR LOS OBJETOS NO PRESTADOS DE LA ASOCIACIÓN&gt;</w:t>
       </w:r>
     </w:p>
     <w:p>
@@ -23224,17 +22883,7 @@
           <w:sz w:val="20"/>
           <w:szCs w:val="20"/>
         </w:rPr>
-        <w:t>El siste</w:t>
-      </w:r>
-      <w:r>
-        <w:rPr>
-          <w:rFonts w:ascii="Comic Sans MS" w:eastAsia="Comic Sans MS" w:hAnsi="Comic Sans MS" w:cs="Comic Sans MS"/>
-          <w:i/>
-          <w:color w:val="4A452A"/>
-          <w:sz w:val="20"/>
-          <w:szCs w:val="20"/>
-        </w:rPr>
-        <w:t>ma nos mostrará una lista objetos disponibles de dicha asociación, y que pueden ser pedidos como préstamo.</w:t>
+        <w:t>El sistema nos mostrará una lista objetos disponibles de dicha asociación, y que pueden ser pedidos como préstamo.</w:t>
       </w:r>
     </w:p>
     <w:p>
@@ -23585,27 +23234,7 @@
                 <w:sz w:val="20"/>
                 <w:szCs w:val="20"/>
               </w:rPr>
-              <w:t xml:space="preserve"> </w:t>
-            </w:r>
-            <w:r>
-              <w:rPr>
-                <w:rFonts w:ascii="Comic Sans MS" w:eastAsia="Comic Sans MS" w:hAnsi="Comic Sans MS" w:cs="Comic Sans MS"/>
-                <w:i/>
-                <w:color w:val="4A452A"/>
-                <w:sz w:val="20"/>
-                <w:szCs w:val="20"/>
-              </w:rPr>
-              <w:t>No lo tengo claro, pero según secciones hay varias veces el mismo item, pero solo me aparece una vez en las lista general de cosas, se diferencian</w:t>
-            </w:r>
-            <w:r>
-              <w:rPr>
-                <w:rFonts w:ascii="Comic Sans MS" w:eastAsia="Comic Sans MS" w:hAnsi="Comic Sans MS" w:cs="Comic Sans MS"/>
-                <w:i/>
-                <w:color w:val="4A452A"/>
-                <w:sz w:val="20"/>
-                <w:szCs w:val="20"/>
-              </w:rPr>
-              <w:t xml:space="preserve"> por el identificador  ej:“20170521-b78” de hecho el objeto que se muestra es parte de un pending loan.</w:t>
+              <w:t xml:space="preserve"> No lo tengo claro, pero según secciones hay varias veces el mismo item, pero solo me aparece una vez en las lista general de cosas, se diferencian por el identificador  ej:“20170521-b78” de hecho el objeto que se muestra es parte de un pending loan.</w:t>
             </w:r>
           </w:p>
         </w:tc>
@@ -23631,8 +23260,8 @@
       <w:pPr>
         <w:pStyle w:val="Ttulo1"/>
       </w:pPr>
-      <w:bookmarkStart w:id="48" w:name="_2grqrue" w:colFirst="0" w:colLast="0"/>
-      <w:bookmarkEnd w:id="48"/>
+      <w:bookmarkStart w:id="49" w:name="_2grqrue" w:colFirst="0" w:colLast="0"/>
+      <w:bookmarkEnd w:id="49"/>
       <w:r>
         <w:lastRenderedPageBreak/>
         <w:t>Use case &lt;35&gt; &lt;PRESTAR UN OBJETO A UN USUARIO&gt;</w:t>
@@ -23740,17 +23369,7 @@
           <w:sz w:val="20"/>
           <w:szCs w:val="20"/>
         </w:rPr>
-        <w:t>El si</w:t>
-      </w:r>
-      <w:r>
-        <w:rPr>
-          <w:rFonts w:ascii="Comic Sans MS" w:eastAsia="Comic Sans MS" w:hAnsi="Comic Sans MS" w:cs="Comic Sans MS"/>
-          <w:i/>
-          <w:color w:val="4A452A"/>
-          <w:sz w:val="20"/>
-          <w:szCs w:val="20"/>
-        </w:rPr>
-        <w:t>stema mostrará una vista con la información de dicho objeto.</w:t>
+        <w:t>El sistema mostrará una vista con la información de dicho objeto.</w:t>
       </w:r>
     </w:p>
     <w:p>
@@ -23788,17 +23407,7 @@
           <w:sz w:val="20"/>
           <w:szCs w:val="20"/>
         </w:rPr>
-        <w:t xml:space="preserve">Rellene los campos y presione en “Save” para prestar el objeto a dicho usuario.                                                                                          </w:t>
-      </w:r>
-      <w:r>
-        <w:rPr>
-          <w:rFonts w:ascii="Comic Sans MS" w:eastAsia="Comic Sans MS" w:hAnsi="Comic Sans MS" w:cs="Comic Sans MS"/>
-          <w:i/>
-          <w:color w:val="4A452A"/>
-          <w:sz w:val="20"/>
-          <w:szCs w:val="20"/>
-        </w:rPr>
-        <w:t xml:space="preserve">                                          (Pruebe a insertar datos erróneos o déjelos en blanco para comprobar los diferentes errores que se pueden ocasionar).</w:t>
+        <w:t>Rellene los campos y presione en “Save” para prestar el objeto a dicho usuario.                                                                                                                                    (Pruebe a insertar datos erróneos o déjelos en blanco para comprobar los diferentes errores que se pueden ocasionar).</w:t>
       </w:r>
     </w:p>
     <w:p>
@@ -23976,17 +23585,7 @@
                 <w:sz w:val="20"/>
                 <w:szCs w:val="20"/>
               </w:rPr>
-              <w:t>El sistema mostrará la lista de los préstamos de la asociación con la información relativa a ellos incluyendo el nuevo préstamo que a</w:t>
-            </w:r>
-            <w:r>
-              <w:rPr>
-                <w:rFonts w:ascii="Comic Sans MS" w:eastAsia="Comic Sans MS" w:hAnsi="Comic Sans MS" w:cs="Comic Sans MS"/>
-                <w:i/>
-                <w:color w:val="4A452A"/>
-                <w:sz w:val="20"/>
-                <w:szCs w:val="20"/>
-              </w:rPr>
-              <w:t>cabamos de realizar.</w:t>
+              <w:t>El sistema mostrará la lista de los préstamos de la asociación con la información relativa a ellos incluyendo el nuevo préstamo que acabamos de realizar.</w:t>
             </w:r>
           </w:p>
         </w:tc>
@@ -24209,8 +23808,8 @@
       <w:pPr>
         <w:pStyle w:val="Ttulo1"/>
       </w:pPr>
-      <w:bookmarkStart w:id="49" w:name="_vx1227" w:colFirst="0" w:colLast="0"/>
-      <w:bookmarkEnd w:id="49"/>
+      <w:bookmarkStart w:id="50" w:name="_vx1227" w:colFirst="0" w:colLast="0"/>
+      <w:bookmarkEnd w:id="50"/>
       <w:r>
         <w:lastRenderedPageBreak/>
         <w:t>Use case &lt;36&gt; &lt;LISTAR LAS SECCIONES DE UNA ASOCIACIÓN&gt;</w:t>
@@ -24584,17 +24183,7 @@
                 <w:sz w:val="20"/>
                 <w:szCs w:val="20"/>
               </w:rPr>
-              <w:t>Si estamos autenticados como associate de la asociación, nos mostrará una lista con las 6 secciones, también quién es el encargado de dicha sección, y un enlace con la lista de obje</w:t>
-            </w:r>
-            <w:r>
-              <w:rPr>
-                <w:rFonts w:ascii="Comic Sans MS" w:eastAsia="Comic Sans MS" w:hAnsi="Comic Sans MS" w:cs="Comic Sans MS"/>
-                <w:i/>
-                <w:color w:val="4A452A"/>
-                <w:sz w:val="20"/>
-                <w:szCs w:val="20"/>
-              </w:rPr>
-              <w:t>tos que dicha sección tiene.</w:t>
+              <w:t>Si estamos autenticados como associate de la asociación, nos mostrará una lista con las 6 secciones, también quién es el encargado de dicha sección, y un enlace con la lista de objetos que dicha sección tiene.</w:t>
             </w:r>
           </w:p>
           <w:p>
@@ -24632,17 +24221,7 @@
                 <w:sz w:val="20"/>
                 <w:szCs w:val="20"/>
               </w:rPr>
-              <w:t>Si estamos autenticados como collaborator o manager, nos mostrará una lista con las 6 secciones, quien es el encargado de cada sección, un enlace con la lista de objetos que dicha sección tiene, y una creación de un nuevo obje</w:t>
-            </w:r>
-            <w:r>
-              <w:rPr>
-                <w:rFonts w:ascii="Comic Sans MS" w:eastAsia="Comic Sans MS" w:hAnsi="Comic Sans MS" w:cs="Comic Sans MS"/>
-                <w:i/>
-                <w:color w:val="4A452A"/>
-                <w:sz w:val="20"/>
-                <w:szCs w:val="20"/>
-              </w:rPr>
-              <w:t xml:space="preserve">to para la sección si es el encargado dicho usuario autenticado. </w:t>
+              <w:t xml:space="preserve">Si estamos autenticados como collaborator o manager, nos mostrará una lista con las 6 secciones, quien es el encargado de cada sección, un enlace con la lista de objetos que dicha sección tiene, y una creación de un nuevo objeto para la sección si es el encargado dicho usuario autenticado. </w:t>
             </w:r>
           </w:p>
         </w:tc>
@@ -24766,17 +24345,7 @@
                 <w:sz w:val="20"/>
                 <w:szCs w:val="20"/>
               </w:rPr>
-              <w:t xml:space="preserve"> Ademas</w:t>
-            </w:r>
-            <w:r>
-              <w:rPr>
-                <w:rFonts w:ascii="Comic Sans MS" w:eastAsia="Comic Sans MS" w:hAnsi="Comic Sans MS" w:cs="Comic Sans MS"/>
-                <w:i/>
-                <w:color w:val="4A452A"/>
-                <w:sz w:val="20"/>
-                <w:szCs w:val="20"/>
-              </w:rPr>
-              <w:t xml:space="preserve"> de llarmarse todas las secciones igual, solo puedes añadir items nuevos si ers el manager de la asociación “user1” en este caso. Y en tu sección, si te logueas como “user2” no puedes añadir items.</w:t>
+              <w:t xml:space="preserve"> Ademas de llarmarse todas las secciones igual, solo puedes añadir items nuevos si ers el manager de la asociación “user1” en este caso. Y en tu sección, si te logueas como “user2” no puedes añadir items.</w:t>
             </w:r>
           </w:p>
         </w:tc>
@@ -24793,10 +24362,10 @@
           <w:szCs w:val="28"/>
         </w:rPr>
       </w:pPr>
-      <w:bookmarkStart w:id="50" w:name="_v3zbgw2gcbwd" w:colFirst="0" w:colLast="0"/>
-      <w:bookmarkStart w:id="51" w:name="_3fwokq0" w:colFirst="0" w:colLast="0"/>
-      <w:bookmarkEnd w:id="50"/>
+      <w:bookmarkStart w:id="51" w:name="_v3zbgw2gcbwd" w:colFirst="0" w:colLast="0"/>
+      <w:bookmarkStart w:id="52" w:name="_3fwokq0" w:colFirst="0" w:colLast="0"/>
       <w:bookmarkEnd w:id="51"/>
+      <w:bookmarkEnd w:id="52"/>
       <w:r>
         <w:br w:type="page"/>
       </w:r>
@@ -24912,17 +24481,7 @@
           <w:sz w:val="20"/>
           <w:szCs w:val="20"/>
         </w:rPr>
-        <w:t xml:space="preserve">Rellene los campos y presione en “Save” para crear una nueva sección.                                 </w:t>
-      </w:r>
-      <w:r>
-        <w:rPr>
-          <w:rFonts w:ascii="Comic Sans MS" w:eastAsia="Comic Sans MS" w:hAnsi="Comic Sans MS" w:cs="Comic Sans MS"/>
-          <w:i/>
-          <w:color w:val="4A452A"/>
-          <w:sz w:val="20"/>
-          <w:szCs w:val="20"/>
-        </w:rPr>
-        <w:t xml:space="preserve">                                                                                                   (Pruebe a insertar datos erróneos o déjelos en blanco para comprobar los diferentes errores que se pueden ocasionar).</w:t>
+        <w:t>Rellene los campos y presione en “Save” para crear una nueva sección.                                                                                                                                    (Pruebe a insertar datos erróneos o déjelos en blanco para comprobar los diferentes errores que se pueden ocasionar).</w:t>
       </w:r>
     </w:p>
     <w:p>
@@ -25253,8 +24812,8 @@
       <w:pPr>
         <w:pStyle w:val="Ttulo1"/>
       </w:pPr>
-      <w:bookmarkStart w:id="52" w:name="_1v1yuxt" w:colFirst="0" w:colLast="0"/>
-      <w:bookmarkEnd w:id="52"/>
+      <w:bookmarkStart w:id="53" w:name="_1v1yuxt" w:colFirst="0" w:colLast="0"/>
+      <w:bookmarkEnd w:id="53"/>
       <w:r>
         <w:t>Use case &lt;38&gt; &lt;AÑADIR UN NUEVO OBJETO A LA SECCIÓN&gt;</w:t>
       </w:r>
@@ -25323,17 +24882,7 @@
           <w:sz w:val="20"/>
           <w:szCs w:val="20"/>
         </w:rPr>
-        <w:t>Realizar el caso de uso 36 como encargado de la sección (el “user1” es encargado</w:t>
-      </w:r>
-      <w:r>
-        <w:rPr>
-          <w:rFonts w:ascii="Comic Sans MS" w:eastAsia="Comic Sans MS" w:hAnsi="Comic Sans MS" w:cs="Comic Sans MS"/>
-          <w:i/>
-          <w:color w:val="4A452A"/>
-          <w:sz w:val="20"/>
-          <w:szCs w:val="20"/>
-        </w:rPr>
-        <w:t xml:space="preserve"> de una de las secciones).</w:t>
+        <w:t>Realizar el caso de uso 36 como encargado de la sección (el “user1” es encargado de una de las secciones).</w:t>
       </w:r>
     </w:p>
     <w:p>
@@ -25380,17 +24929,7 @@
           <w:sz w:val="20"/>
           <w:szCs w:val="20"/>
         </w:rPr>
-        <w:t>Rellene los campos y presione en “Save” para crear un nuevo objeto.                                                                                                                                    (</w:t>
-      </w:r>
-      <w:r>
-        <w:rPr>
-          <w:rFonts w:ascii="Comic Sans MS" w:eastAsia="Comic Sans MS" w:hAnsi="Comic Sans MS" w:cs="Comic Sans MS"/>
-          <w:i/>
-          <w:color w:val="4A452A"/>
-          <w:sz w:val="20"/>
-          <w:szCs w:val="20"/>
-        </w:rPr>
-        <w:t>Pruebe a insertar datos erróneos o déjelos en blanco para comprobar los diferentes errores que se pueden ocasionar).</w:t>
+        <w:t>Rellene los campos y presione en “Save” para crear un nuevo objeto.                                                                                                                                    (Pruebe a insertar datos erróneos o déjelos en blanco para comprobar los diferentes errores que se pueden ocasionar).</w:t>
       </w:r>
     </w:p>
     <w:p>
@@ -25712,8 +25251,8 @@
     </w:tbl>
     <w:p/>
     <w:p>
-      <w:bookmarkStart w:id="53" w:name="_4f1mdlm" w:colFirst="0" w:colLast="0"/>
-      <w:bookmarkEnd w:id="53"/>
+      <w:bookmarkStart w:id="54" w:name="_4f1mdlm" w:colFirst="0" w:colLast="0"/>
+      <w:bookmarkEnd w:id="54"/>
       <w:r>
         <w:rPr>
           <w:b/>
@@ -25794,17 +25333,7 @@
           <w:sz w:val="20"/>
           <w:szCs w:val="20"/>
         </w:rPr>
-        <w:t>Realizar el caso de uso 36 como usuario atenticado d</w:t>
-      </w:r>
-      <w:r>
-        <w:rPr>
-          <w:rFonts w:ascii="Comic Sans MS" w:eastAsia="Comic Sans MS" w:hAnsi="Comic Sans MS" w:cs="Comic Sans MS"/>
-          <w:i/>
-          <w:color w:val="4A452A"/>
-          <w:sz w:val="20"/>
-          <w:szCs w:val="20"/>
-        </w:rPr>
-        <w:t>e una asociación.</w:t>
+        <w:t>Realizar el caso de uso 36 como usuario atenticado de una asociación.</w:t>
       </w:r>
     </w:p>
     <w:p>
@@ -26153,8 +25682,8 @@
       <w:pPr>
         <w:pStyle w:val="Ttulo1"/>
       </w:pPr>
-      <w:bookmarkStart w:id="54" w:name="_2u6wntf" w:colFirst="0" w:colLast="0"/>
-      <w:bookmarkEnd w:id="54"/>
+      <w:bookmarkStart w:id="55" w:name="_2u6wntf" w:colFirst="0" w:colLast="0"/>
+      <w:bookmarkEnd w:id="55"/>
       <w:r>
         <w:lastRenderedPageBreak/>
         <w:t>Use case &lt;40&gt; &lt;CAMBIAR LA CONDICIÓN DE UN OBJETO&gt;</w:t>
@@ -26243,17 +25772,7 @@
           <w:sz w:val="20"/>
           <w:szCs w:val="20"/>
         </w:rPr>
-        <w:t>Presionar en “List items” de la secci</w:t>
-      </w:r>
-      <w:r>
-        <w:rPr>
-          <w:rFonts w:ascii="Comic Sans MS" w:eastAsia="Comic Sans MS" w:hAnsi="Comic Sans MS" w:cs="Comic Sans MS"/>
-          <w:i/>
-          <w:color w:val="4A452A"/>
-          <w:sz w:val="20"/>
-          <w:szCs w:val="20"/>
-        </w:rPr>
-        <w:t>ón en la que seas encargado.</w:t>
+        <w:t>Presionar en “List items” de la sección en la que seas encargado.</w:t>
       </w:r>
     </w:p>
     <w:p>
@@ -26610,8 +26129,8 @@
           <w:szCs w:val="22"/>
         </w:rPr>
       </w:pPr>
-      <w:bookmarkStart w:id="55" w:name="_19c6y18" w:colFirst="0" w:colLast="0"/>
-      <w:bookmarkEnd w:id="55"/>
+      <w:bookmarkStart w:id="56" w:name="_19c6y18" w:colFirst="0" w:colLast="0"/>
+      <w:bookmarkEnd w:id="56"/>
     </w:p>
     <w:p>
       <w:r>
@@ -26624,10 +26143,7 @@
       </w:pPr>
       <w:r>
         <w:lastRenderedPageBreak/>
-        <w:t>U</w:t>
-      </w:r>
-      <w:r>
-        <w:t>se case &lt;41&gt; &lt;EDITAR UN SANCIONADO DE UNA ASOCIACIÓN&gt;</w:t>
+        <w:t>Use case &lt;41&gt; &lt;EDITAR UN SANCIONADO DE UNA ASOCIACIÓN&gt;</w:t>
       </w:r>
     </w:p>
     <w:p>
@@ -26713,8 +26229,17 @@
           <w:sz w:val="20"/>
           <w:szCs w:val="20"/>
         </w:rPr>
-        <w:t>Presionar en “Edit” en cualquier usuario de los</w:t>
-      </w:r>
+        <w:t>Presionar en “Edit” en cualquier usuario de los que estén sancionados.</w:t>
+      </w:r>
+    </w:p>
+    <w:p>
+      <w:pPr>
+        <w:numPr>
+          <w:ilvl w:val="0"/>
+          <w:numId w:val="23"/>
+        </w:numPr>
+        <w:ind w:hanging="360"/>
+      </w:pPr>
       <w:r>
         <w:rPr>
           <w:rFonts w:ascii="Comic Sans MS" w:eastAsia="Comic Sans MS" w:hAnsi="Comic Sans MS" w:cs="Comic Sans MS"/>
@@ -26723,36 +26248,7 @@
           <w:sz w:val="20"/>
           <w:szCs w:val="20"/>
         </w:rPr>
-        <w:t xml:space="preserve"> que estén sancionados.</w:t>
-      </w:r>
-    </w:p>
-    <w:p>
-      <w:pPr>
-        <w:numPr>
-          <w:ilvl w:val="0"/>
-          <w:numId w:val="23"/>
-        </w:numPr>
-        <w:ind w:hanging="360"/>
-      </w:pPr>
-      <w:r>
-        <w:rPr>
-          <w:rFonts w:ascii="Comic Sans MS" w:eastAsia="Comic Sans MS" w:hAnsi="Comic Sans MS" w:cs="Comic Sans MS"/>
-          <w:i/>
-          <w:color w:val="4A452A"/>
-          <w:sz w:val="20"/>
-          <w:szCs w:val="20"/>
-        </w:rPr>
-        <w:t>Rellene los campos y presione en “Save” para modificar la sanción a un usuario.                                                                                                                                    (Pruebe a insertar datos erróneos o déjelos e</w:t>
-      </w:r>
-      <w:r>
-        <w:rPr>
-          <w:rFonts w:ascii="Comic Sans MS" w:eastAsia="Comic Sans MS" w:hAnsi="Comic Sans MS" w:cs="Comic Sans MS"/>
-          <w:i/>
-          <w:color w:val="4A452A"/>
-          <w:sz w:val="20"/>
-          <w:szCs w:val="20"/>
-        </w:rPr>
-        <w:t>n blanco para comprobar los diferentes errores que se pueden ocasionar).</w:t>
+        <w:t>Rellene los campos y presione en “Save” para modificar la sanción a un usuario.                                                                                                                                    (Pruebe a insertar datos erróneos o déjelos en blanco para comprobar los diferentes errores que se pueden ocasionar).</w:t>
       </w:r>
     </w:p>
     <w:p>
@@ -27148,8 +26644,8 @@
           <w:szCs w:val="28"/>
         </w:rPr>
       </w:pPr>
-      <w:bookmarkStart w:id="56" w:name="_3tbugp1" w:colFirst="0" w:colLast="0"/>
-      <w:bookmarkEnd w:id="56"/>
+      <w:bookmarkStart w:id="57" w:name="_3tbugp1" w:colFirst="0" w:colLast="0"/>
+      <w:bookmarkEnd w:id="57"/>
       <w:r>
         <w:br w:type="page"/>
       </w:r>
@@ -27246,17 +26742,7 @@
           <w:sz w:val="20"/>
           <w:szCs w:val="20"/>
         </w:rPr>
-        <w:t>Pres</w:t>
-      </w:r>
-      <w:r>
-        <w:rPr>
-          <w:rFonts w:ascii="Comic Sans MS" w:eastAsia="Comic Sans MS" w:hAnsi="Comic Sans MS" w:cs="Comic Sans MS"/>
-          <w:i/>
-          <w:color w:val="4A452A"/>
-          <w:sz w:val="20"/>
-          <w:szCs w:val="20"/>
-        </w:rPr>
-        <w:t>ionar en “Meetings” en el menú lateral.</w:t>
+        <w:t>Presionar en “Meetings” en el menú lateral.</w:t>
       </w:r>
     </w:p>
     <w:p>
@@ -27625,8 +27111,8 @@
           <w:szCs w:val="28"/>
         </w:rPr>
       </w:pPr>
-      <w:bookmarkStart w:id="57" w:name="_28h4qwu" w:colFirst="0" w:colLast="0"/>
-      <w:bookmarkEnd w:id="57"/>
+      <w:bookmarkStart w:id="58" w:name="_28h4qwu" w:colFirst="0" w:colLast="0"/>
+      <w:bookmarkEnd w:id="58"/>
       <w:r>
         <w:br w:type="page"/>
       </w:r>
@@ -27742,17 +27228,7 @@
           <w:sz w:val="20"/>
           <w:szCs w:val="20"/>
         </w:rPr>
-        <w:t xml:space="preserve">Rellene los campos y presione en “Save” para crear un nuevo objeto.                                                                                                   </w:t>
-      </w:r>
-      <w:r>
-        <w:rPr>
-          <w:rFonts w:ascii="Comic Sans MS" w:eastAsia="Comic Sans MS" w:hAnsi="Comic Sans MS" w:cs="Comic Sans MS"/>
-          <w:i/>
-          <w:color w:val="4A452A"/>
-          <w:sz w:val="20"/>
-          <w:szCs w:val="20"/>
-        </w:rPr>
-        <w:t xml:space="preserve">                                 (Pruebe a insertar datos erróneos o déjelos en blanco para comprobar los diferentes errores que se pueden ocasionar).</w:t>
+        <w:t>Rellene los campos y presione en “Save” para crear un nuevo objeto.                                                                                                                                    (Pruebe a insertar datos erróneos o déjelos en blanco para comprobar los diferentes errores que se pueden ocasionar).</w:t>
       </w:r>
     </w:p>
     <w:p>
@@ -28066,17 +27542,7 @@
                 <w:sz w:val="20"/>
                 <w:szCs w:val="20"/>
               </w:rPr>
-              <w:t xml:space="preserve"> </w:t>
-            </w:r>
-            <w:r>
-              <w:rPr>
-                <w:rFonts w:ascii="Comic Sans MS" w:eastAsia="Comic Sans MS" w:hAnsi="Comic Sans MS" w:cs="Comic Sans MS"/>
-                <w:i/>
-                <w:color w:val="4A452A"/>
-                <w:sz w:val="20"/>
-                <w:szCs w:val="20"/>
-              </w:rPr>
-              <w:t>Se pueden crear reuniones en el pasado</w:t>
+              <w:t xml:space="preserve"> Se pueden crear reuniones en el pasado</w:t>
             </w:r>
           </w:p>
         </w:tc>
@@ -28136,8 +27602,8 @@
       <w:pPr>
         <w:pStyle w:val="Ttulo1"/>
       </w:pPr>
-      <w:bookmarkStart w:id="58" w:name="_nmf14n" w:colFirst="0" w:colLast="0"/>
-      <w:bookmarkEnd w:id="58"/>
+      <w:bookmarkStart w:id="59" w:name="_nmf14n" w:colFirst="0" w:colLast="0"/>
+      <w:bookmarkEnd w:id="59"/>
       <w:r>
         <w:lastRenderedPageBreak/>
         <w:t>Use case &lt;44&gt; &lt;CONSULTAR UNA REUNIÓN&gt;</w:t>
@@ -28555,8 +28021,8 @@
       <w:pPr>
         <w:pStyle w:val="Ttulo1"/>
       </w:pPr>
-      <w:bookmarkStart w:id="59" w:name="_37m2jsg" w:colFirst="0" w:colLast="0"/>
-      <w:bookmarkEnd w:id="59"/>
+      <w:bookmarkStart w:id="60" w:name="_37m2jsg" w:colFirst="0" w:colLast="0"/>
+      <w:bookmarkEnd w:id="60"/>
       <w:r>
         <w:lastRenderedPageBreak/>
         <w:t>Use case &lt;45&gt; &lt;COMENTAR EN UNA REUNIÓN&gt;</w:t>
@@ -28645,27 +28111,7 @@
           <w:sz w:val="20"/>
           <w:szCs w:val="20"/>
         </w:rPr>
-        <w:t>Rellene los campos y pre</w:t>
-      </w:r>
-      <w:r>
-        <w:rPr>
-          <w:rFonts w:ascii="Comic Sans MS" w:eastAsia="Comic Sans MS" w:hAnsi="Comic Sans MS" w:cs="Comic Sans MS"/>
-          <w:i/>
-          <w:color w:val="4A452A"/>
-          <w:sz w:val="20"/>
-          <w:szCs w:val="20"/>
-        </w:rPr>
-        <w:t>sione en “New comment” para comentar en la reunión, como aparece en la imagen.                                                                                                                                    (Pruebe a insertar datos erróneos o déjelos en</w:t>
-      </w:r>
-      <w:r>
-        <w:rPr>
-          <w:rFonts w:ascii="Comic Sans MS" w:eastAsia="Comic Sans MS" w:hAnsi="Comic Sans MS" w:cs="Comic Sans MS"/>
-          <w:i/>
-          <w:color w:val="4A452A"/>
-          <w:sz w:val="20"/>
-          <w:szCs w:val="20"/>
-        </w:rPr>
-        <w:t xml:space="preserve"> blanco para comprobar los diferentes errores que se pueden ocasionar).</w:t>
+        <w:t>Rellene los campos y presione en “New comment” para comentar en la reunión, como aparece en la imagen.                                                                                                                                    (Pruebe a insertar datos erróneos o déjelos en blanco para comprobar los diferentes errores que se pueden ocasionar).</w:t>
       </w:r>
     </w:p>
     <w:p>
@@ -29030,8 +28476,8 @@
       <w:pPr>
         <w:pStyle w:val="Ttulo1"/>
       </w:pPr>
-      <w:bookmarkStart w:id="60" w:name="_1mrcu09" w:colFirst="0" w:colLast="0"/>
-      <w:bookmarkEnd w:id="60"/>
+      <w:bookmarkStart w:id="61" w:name="_1mrcu09" w:colFirst="0" w:colLast="0"/>
+      <w:bookmarkEnd w:id="61"/>
     </w:p>
     <w:p>
       <w:pPr>
@@ -29052,10 +28498,7 @@
       </w:pPr>
       <w:r>
         <w:lastRenderedPageBreak/>
-        <w:t>U</w:t>
-      </w:r>
-      <w:r>
-        <w:t>se case &lt;46&gt; &lt;CREAR EL ACTA DE LA REUNIÓN&gt;</w:t>
+        <w:t>Use case &lt;46&gt; &lt;CREAR EL ACTA DE LA REUNIÓN&gt;</w:t>
       </w:r>
     </w:p>
     <w:p>
@@ -29163,8 +28606,17 @@
           <w:sz w:val="20"/>
           <w:szCs w:val="20"/>
         </w:rPr>
-        <w:t>(NOTA: Para poder crear el acta, la reunión ha tenido que oc</w:t>
-      </w:r>
+        <w:t>(NOTA: Para poder crear el acta, la reunión ha tenido que ocurrir previamente).</w:t>
+      </w:r>
+    </w:p>
+    <w:p>
+      <w:pPr>
+        <w:numPr>
+          <w:ilvl w:val="0"/>
+          <w:numId w:val="28"/>
+        </w:numPr>
+        <w:ind w:hanging="360"/>
+      </w:pPr>
       <w:r>
         <w:rPr>
           <w:rFonts w:ascii="Comic Sans MS" w:eastAsia="Comic Sans MS" w:hAnsi="Comic Sans MS" w:cs="Comic Sans MS"/>
@@ -29173,36 +28625,7 @@
           <w:sz w:val="20"/>
           <w:szCs w:val="20"/>
         </w:rPr>
-        <w:t>urrir previamente).</w:t>
-      </w:r>
-    </w:p>
-    <w:p>
-      <w:pPr>
-        <w:numPr>
-          <w:ilvl w:val="0"/>
-          <w:numId w:val="28"/>
-        </w:numPr>
-        <w:ind w:hanging="360"/>
-      </w:pPr>
-      <w:r>
-        <w:rPr>
-          <w:rFonts w:ascii="Comic Sans MS" w:eastAsia="Comic Sans MS" w:hAnsi="Comic Sans MS" w:cs="Comic Sans MS"/>
-          <w:i/>
-          <w:color w:val="4A452A"/>
-          <w:sz w:val="20"/>
-          <w:szCs w:val="20"/>
-        </w:rPr>
-        <w:t>Rellene el campo (es una URL) y presione en “Save” para crear el acta.                                                                                                                          (Pruebe a insertar datos erróneos para compr</w:t>
-      </w:r>
-      <w:r>
-        <w:rPr>
-          <w:rFonts w:ascii="Comic Sans MS" w:eastAsia="Comic Sans MS" w:hAnsi="Comic Sans MS" w:cs="Comic Sans MS"/>
-          <w:i/>
-          <w:color w:val="4A452A"/>
-          <w:sz w:val="20"/>
-          <w:szCs w:val="20"/>
-        </w:rPr>
-        <w:t>obar los diferentes errores que se pueden ocasionar).</w:t>
+        <w:t>Rellene el campo (es una URL) y presione en “Save” para crear el acta.                                                                                                                          (Pruebe a insertar datos erróneos para comprobar los diferentes errores que se pueden ocasionar).</w:t>
       </w:r>
     </w:p>
     <w:p>
@@ -29575,8 +28998,8 @@
       <w:pPr>
         <w:pStyle w:val="Ttulo1"/>
       </w:pPr>
-      <w:bookmarkStart w:id="61" w:name="_46r0co2" w:colFirst="0" w:colLast="0"/>
-      <w:bookmarkEnd w:id="61"/>
+      <w:bookmarkStart w:id="62" w:name="_46r0co2" w:colFirst="0" w:colLast="0"/>
+      <w:bookmarkEnd w:id="62"/>
       <w:r>
         <w:lastRenderedPageBreak/>
         <w:t>Use case &lt;47&gt; &lt;AÑADIR PARTICIPANTES AL ACTA DE REUNIÓN&gt;</w:t>
@@ -30042,8 +29465,8 @@
       <w:pPr>
         <w:pStyle w:val="Ttulo1"/>
       </w:pPr>
-      <w:bookmarkStart w:id="62" w:name="_2lwamvv" w:colFirst="0" w:colLast="0"/>
-      <w:bookmarkEnd w:id="62"/>
+      <w:bookmarkStart w:id="63" w:name="_2lwamvv" w:colFirst="0" w:colLast="0"/>
+      <w:bookmarkEnd w:id="63"/>
       <w:r>
         <w:lastRenderedPageBreak/>
         <w:t>Use case &lt;48&gt; &lt;COMENTAR EN EL ACTA DE UNA REUNIÓN&gt;</w:t>
@@ -30135,8 +29558,17 @@
           <w:sz w:val="20"/>
           <w:szCs w:val="20"/>
         </w:rPr>
-        <w:t>(NOTA: Para poder comentar sobre e</w:t>
-      </w:r>
+        <w:t>(NOTA: Para poder comentar sobre el acta de la reunión, tendremos que haber asistido a dicha reunión).</w:t>
+      </w:r>
+    </w:p>
+    <w:p>
+      <w:pPr>
+        <w:numPr>
+          <w:ilvl w:val="0"/>
+          <w:numId w:val="42"/>
+        </w:numPr>
+        <w:ind w:hanging="360"/>
+      </w:pPr>
       <w:r>
         <w:rPr>
           <w:rFonts w:ascii="Comic Sans MS" w:eastAsia="Comic Sans MS" w:hAnsi="Comic Sans MS" w:cs="Comic Sans MS"/>
@@ -30145,36 +29577,7 @@
           <w:sz w:val="20"/>
           <w:szCs w:val="20"/>
         </w:rPr>
-        <w:t>l acta de la reunión, tendremos que haber asistido a dicha reunión).</w:t>
-      </w:r>
-    </w:p>
-    <w:p>
-      <w:pPr>
-        <w:numPr>
-          <w:ilvl w:val="0"/>
-          <w:numId w:val="42"/>
-        </w:numPr>
-        <w:ind w:hanging="360"/>
-      </w:pPr>
-      <w:r>
-        <w:rPr>
-          <w:rFonts w:ascii="Comic Sans MS" w:eastAsia="Comic Sans MS" w:hAnsi="Comic Sans MS" w:cs="Comic Sans MS"/>
-          <w:i/>
-          <w:color w:val="4A452A"/>
-          <w:sz w:val="20"/>
-          <w:szCs w:val="20"/>
-        </w:rPr>
-        <w:t xml:space="preserve">Rellene los campos y presione en “New comment” para comentar en el acta de la reunión, como aparece en la imagen.                                                                          </w:t>
-      </w:r>
-      <w:r>
-        <w:rPr>
-          <w:rFonts w:ascii="Comic Sans MS" w:eastAsia="Comic Sans MS" w:hAnsi="Comic Sans MS" w:cs="Comic Sans MS"/>
-          <w:i/>
-          <w:color w:val="4A452A"/>
-          <w:sz w:val="20"/>
-          <w:szCs w:val="20"/>
-        </w:rPr>
-        <w:t xml:space="preserve">                                                          (Pruebe a insertar datos erróneos o déjelos en blanco para comprobar los diferentes errores que se pueden ocasionar).</w:t>
+        <w:t>Rellene los campos y presione en “New comment” para comentar en el acta de la reunión, como aparece en la imagen.                                                                                                                                    (Pruebe a insertar datos erróneos o déjelos en blanco para comprobar los diferentes errores que se pueden ocasionar).</w:t>
       </w:r>
     </w:p>
     <w:p>
@@ -30606,8 +30009,8 @@
       <w:pPr>
         <w:pStyle w:val="Ttulo1"/>
       </w:pPr>
-      <w:bookmarkStart w:id="63" w:name="_111kx3o" w:colFirst="0" w:colLast="0"/>
-      <w:bookmarkEnd w:id="63"/>
+      <w:bookmarkStart w:id="64" w:name="_111kx3o" w:colFirst="0" w:colLast="0"/>
+      <w:bookmarkEnd w:id="64"/>
       <w:r>
         <w:lastRenderedPageBreak/>
         <w:t>Use case &lt;49&gt; &lt;MOSTRAR LA DASHBOARD DE UNA ASOCIACIÓN&gt;</w:t>
@@ -31035,8 +30438,8 @@
       <w:pPr>
         <w:pStyle w:val="Ttulo1"/>
       </w:pPr>
-      <w:bookmarkStart w:id="64" w:name="_3l18frh" w:colFirst="0" w:colLast="0"/>
-      <w:bookmarkEnd w:id="64"/>
+      <w:bookmarkStart w:id="65" w:name="_3l18frh" w:colFirst="0" w:colLast="0"/>
+      <w:bookmarkEnd w:id="65"/>
       <w:r>
         <w:t>Use case &lt;50&gt; &lt;MOSTRAR LA DASHBOARD DEL SISTEMA&gt;</w:t>
       </w:r>
@@ -31485,16 +30888,6 @@
                 <w:lang w:val="en-US"/>
               </w:rPr>
               <w:br/>
-            </w:r>
-            <w:r>
-              <w:rPr>
-                <w:rFonts w:ascii="Comic Sans MS" w:eastAsia="Comic Sans MS" w:hAnsi="Comic Sans MS" w:cs="Comic Sans MS"/>
-                <w:i/>
-                <w:color w:val="4A452A"/>
-                <w:sz w:val="20"/>
-                <w:szCs w:val="20"/>
-                <w:lang w:val="en-US"/>
-              </w:rPr>
               <w:t>-Activities in progress with the highest number of attendants</w:t>
             </w:r>
           </w:p>
@@ -31587,8 +30980,8 @@
       <w:pPr>
         <w:pStyle w:val="Ttulo1"/>
       </w:pPr>
-      <w:bookmarkStart w:id="65" w:name="_206ipza" w:colFirst="0" w:colLast="0"/>
-      <w:bookmarkEnd w:id="65"/>
+      <w:bookmarkStart w:id="66" w:name="_206ipza" w:colFirst="0" w:colLast="0"/>
+      <w:bookmarkEnd w:id="66"/>
       <w:r>
         <w:lastRenderedPageBreak/>
         <w:t>Use case &lt;51&gt; &lt;BANEAR O BLOQUEAR UNA ASOCIACIÓN&gt;</w:t>
@@ -32043,17 +31436,7 @@
                 <w:sz w:val="20"/>
                 <w:szCs w:val="20"/>
               </w:rPr>
-              <w:t xml:space="preserve"> </w:t>
-            </w:r>
-            <w:r>
-              <w:rPr>
-                <w:rFonts w:ascii="Comic Sans MS" w:eastAsia="Comic Sans MS" w:hAnsi="Comic Sans MS" w:cs="Comic Sans MS"/>
-                <w:i/>
-                <w:color w:val="4A452A"/>
-                <w:sz w:val="20"/>
-                <w:szCs w:val="20"/>
-              </w:rPr>
-              <w:t>El admin puede ver el botón de  “Crear asociación” en la lista de asociaciones y “cerrar asociación” en ver asociación, pero salta un “Oops! You don't have access to this resource”.</w:t>
+              <w:t xml:space="preserve"> El admin puede ver el botón de  “Crear asociación” en la lista de asociaciones y “cerrar asociación” en ver asociación, pero salta un “Oops! You don't have access to this resource”.</w:t>
             </w:r>
           </w:p>
         </w:tc>
@@ -32150,8 +31533,8 @@
       <w:pPr>
         <w:pStyle w:val="Ttulo1"/>
       </w:pPr>
-      <w:bookmarkStart w:id="66" w:name="_4k668n3" w:colFirst="0" w:colLast="0"/>
-      <w:bookmarkEnd w:id="66"/>
+      <w:bookmarkStart w:id="67" w:name="_4k668n3" w:colFirst="0" w:colLast="0"/>
+      <w:bookmarkEnd w:id="67"/>
       <w:r>
         <w:lastRenderedPageBreak/>
         <w:t>Use case &lt;52&gt; &lt;DESBANEAR O DESBLOQUEAR UNA ASOCIACIÓN&gt;</w:t>
@@ -32365,13 +31748,7 @@
               <w:rPr>
                 <w:b/>
               </w:rPr>
-              <w:t>Des</w:t>
-            </w:r>
-            <w:r>
-              <w:rPr>
-                <w:b/>
-              </w:rPr>
-              <w:t>cription</w:t>
+              <w:t>Description</w:t>
             </w:r>
           </w:p>
         </w:tc>
@@ -32600,10 +31977,7 @@
       </w:tr>
     </w:tbl>
     <w:p/>
-    <w:p>
-      <w:bookmarkStart w:id="67" w:name="_GoBack"/>
-      <w:bookmarkEnd w:id="67"/>
-    </w:p>
+    <w:p/>
     <w:sectPr>
       <w:footerReference w:type="default" r:id="rId29"/>
       <w:pgSz w:w="11906" w:h="16838"/>
@@ -32678,7 +32052,7 @@
         <w:b/>
         <w:noProof/>
       </w:rPr>
-      <w:t>52</w:t>
+      <w:t>42</w:t>
     </w:r>
     <w:r>
       <w:rPr>
@@ -38023,9 +37397,7 @@
       <w:tblStyleRowBandSize w:val="1"/>
       <w:tblStyleColBandSize w:val="1"/>
       <w:tblCellMar>
-        <w:top w:w="0" w:type="dxa"/>
         <w:left w:w="115" w:type="dxa"/>
-        <w:bottom w:w="0" w:type="dxa"/>
         <w:right w:w="115" w:type="dxa"/>
       </w:tblCellMar>
     </w:tblPr>
@@ -38149,9 +37521,7 @@
       <w:tblStyleRowBandSize w:val="1"/>
       <w:tblStyleColBandSize w:val="1"/>
       <w:tblCellMar>
-        <w:top w:w="0" w:type="dxa"/>
         <w:left w:w="115" w:type="dxa"/>
-        <w:bottom w:w="0" w:type="dxa"/>
         <w:right w:w="115" w:type="dxa"/>
       </w:tblCellMar>
     </w:tblPr>
@@ -38275,9 +37645,7 @@
       <w:tblStyleRowBandSize w:val="1"/>
       <w:tblStyleColBandSize w:val="1"/>
       <w:tblCellMar>
-        <w:top w:w="0" w:type="dxa"/>
         <w:left w:w="115" w:type="dxa"/>
-        <w:bottom w:w="0" w:type="dxa"/>
         <w:right w:w="115" w:type="dxa"/>
       </w:tblCellMar>
     </w:tblPr>
@@ -38401,9 +37769,7 @@
       <w:tblStyleRowBandSize w:val="1"/>
       <w:tblStyleColBandSize w:val="1"/>
       <w:tblCellMar>
-        <w:top w:w="0" w:type="dxa"/>
         <w:left w:w="115" w:type="dxa"/>
-        <w:bottom w:w="0" w:type="dxa"/>
         <w:right w:w="115" w:type="dxa"/>
       </w:tblCellMar>
     </w:tblPr>
@@ -38527,9 +37893,7 @@
       <w:tblStyleRowBandSize w:val="1"/>
       <w:tblStyleColBandSize w:val="1"/>
       <w:tblCellMar>
-        <w:top w:w="0" w:type="dxa"/>
         <w:left w:w="115" w:type="dxa"/>
-        <w:bottom w:w="0" w:type="dxa"/>
         <w:right w:w="115" w:type="dxa"/>
       </w:tblCellMar>
     </w:tblPr>
@@ -38653,9 +38017,7 @@
       <w:tblStyleRowBandSize w:val="1"/>
       <w:tblStyleColBandSize w:val="1"/>
       <w:tblCellMar>
-        <w:top w:w="0" w:type="dxa"/>
         <w:left w:w="115" w:type="dxa"/>
-        <w:bottom w:w="0" w:type="dxa"/>
         <w:right w:w="115" w:type="dxa"/>
       </w:tblCellMar>
     </w:tblPr>
@@ -38779,9 +38141,7 @@
       <w:tblStyleRowBandSize w:val="1"/>
       <w:tblStyleColBandSize w:val="1"/>
       <w:tblCellMar>
-        <w:top w:w="0" w:type="dxa"/>
         <w:left w:w="115" w:type="dxa"/>
-        <w:bottom w:w="0" w:type="dxa"/>
         <w:right w:w="115" w:type="dxa"/>
       </w:tblCellMar>
     </w:tblPr>
@@ -38905,9 +38265,7 @@
       <w:tblStyleRowBandSize w:val="1"/>
       <w:tblStyleColBandSize w:val="1"/>
       <w:tblCellMar>
-        <w:top w:w="0" w:type="dxa"/>
         <w:left w:w="115" w:type="dxa"/>
-        <w:bottom w:w="0" w:type="dxa"/>
         <w:right w:w="115" w:type="dxa"/>
       </w:tblCellMar>
     </w:tblPr>
@@ -39031,9 +38389,7 @@
       <w:tblStyleRowBandSize w:val="1"/>
       <w:tblStyleColBandSize w:val="1"/>
       <w:tblCellMar>
-        <w:top w:w="0" w:type="dxa"/>
         <w:left w:w="115" w:type="dxa"/>
-        <w:bottom w:w="0" w:type="dxa"/>
         <w:right w:w="115" w:type="dxa"/>
       </w:tblCellMar>
     </w:tblPr>
@@ -39157,9 +38513,7 @@
       <w:tblStyleRowBandSize w:val="1"/>
       <w:tblStyleColBandSize w:val="1"/>
       <w:tblCellMar>
-        <w:top w:w="0" w:type="dxa"/>
         <w:left w:w="115" w:type="dxa"/>
-        <w:bottom w:w="0" w:type="dxa"/>
         <w:right w:w="115" w:type="dxa"/>
       </w:tblCellMar>
     </w:tblPr>
@@ -39283,9 +38637,7 @@
       <w:tblStyleRowBandSize w:val="1"/>
       <w:tblStyleColBandSize w:val="1"/>
       <w:tblCellMar>
-        <w:top w:w="0" w:type="dxa"/>
         <w:left w:w="115" w:type="dxa"/>
-        <w:bottom w:w="0" w:type="dxa"/>
         <w:right w:w="115" w:type="dxa"/>
       </w:tblCellMar>
     </w:tblPr>
@@ -39409,9 +38761,7 @@
       <w:tblStyleRowBandSize w:val="1"/>
       <w:tblStyleColBandSize w:val="1"/>
       <w:tblCellMar>
-        <w:top w:w="0" w:type="dxa"/>
         <w:left w:w="115" w:type="dxa"/>
-        <w:bottom w:w="0" w:type="dxa"/>
         <w:right w:w="115" w:type="dxa"/>
       </w:tblCellMar>
     </w:tblPr>
@@ -39535,9 +38885,7 @@
       <w:tblStyleRowBandSize w:val="1"/>
       <w:tblStyleColBandSize w:val="1"/>
       <w:tblCellMar>
-        <w:top w:w="0" w:type="dxa"/>
         <w:left w:w="115" w:type="dxa"/>
-        <w:bottom w:w="0" w:type="dxa"/>
         <w:right w:w="115" w:type="dxa"/>
       </w:tblCellMar>
     </w:tblPr>
@@ -39661,9 +39009,7 @@
       <w:tblStyleRowBandSize w:val="1"/>
       <w:tblStyleColBandSize w:val="1"/>
       <w:tblCellMar>
-        <w:top w:w="0" w:type="dxa"/>
         <w:left w:w="115" w:type="dxa"/>
-        <w:bottom w:w="0" w:type="dxa"/>
         <w:right w:w="115" w:type="dxa"/>
       </w:tblCellMar>
     </w:tblPr>
@@ -39787,9 +39133,7 @@
       <w:tblStyleRowBandSize w:val="1"/>
       <w:tblStyleColBandSize w:val="1"/>
       <w:tblCellMar>
-        <w:top w:w="0" w:type="dxa"/>
         <w:left w:w="115" w:type="dxa"/>
-        <w:bottom w:w="0" w:type="dxa"/>
         <w:right w:w="115" w:type="dxa"/>
       </w:tblCellMar>
     </w:tblPr>
@@ -39913,9 +39257,7 @@
       <w:tblStyleRowBandSize w:val="1"/>
       <w:tblStyleColBandSize w:val="1"/>
       <w:tblCellMar>
-        <w:top w:w="0" w:type="dxa"/>
         <w:left w:w="115" w:type="dxa"/>
-        <w:bottom w:w="0" w:type="dxa"/>
         <w:right w:w="115" w:type="dxa"/>
       </w:tblCellMar>
     </w:tblPr>
@@ -40039,9 +39381,7 @@
       <w:tblStyleRowBandSize w:val="1"/>
       <w:tblStyleColBandSize w:val="1"/>
       <w:tblCellMar>
-        <w:top w:w="0" w:type="dxa"/>
         <w:left w:w="115" w:type="dxa"/>
-        <w:bottom w:w="0" w:type="dxa"/>
         <w:right w:w="115" w:type="dxa"/>
       </w:tblCellMar>
     </w:tblPr>
@@ -40165,9 +39505,7 @@
       <w:tblStyleRowBandSize w:val="1"/>
       <w:tblStyleColBandSize w:val="1"/>
       <w:tblCellMar>
-        <w:top w:w="0" w:type="dxa"/>
         <w:left w:w="115" w:type="dxa"/>
-        <w:bottom w:w="0" w:type="dxa"/>
         <w:right w:w="115" w:type="dxa"/>
       </w:tblCellMar>
     </w:tblPr>
@@ -40291,9 +39629,7 @@
       <w:tblStyleRowBandSize w:val="1"/>
       <w:tblStyleColBandSize w:val="1"/>
       <w:tblCellMar>
-        <w:top w:w="0" w:type="dxa"/>
         <w:left w:w="115" w:type="dxa"/>
-        <w:bottom w:w="0" w:type="dxa"/>
         <w:right w:w="115" w:type="dxa"/>
       </w:tblCellMar>
     </w:tblPr>
@@ -40417,9 +39753,7 @@
       <w:tblStyleRowBandSize w:val="1"/>
       <w:tblStyleColBandSize w:val="1"/>
       <w:tblCellMar>
-        <w:top w:w="0" w:type="dxa"/>
         <w:left w:w="115" w:type="dxa"/>
-        <w:bottom w:w="0" w:type="dxa"/>
         <w:right w:w="115" w:type="dxa"/>
       </w:tblCellMar>
     </w:tblPr>
@@ -40543,9 +39877,7 @@
       <w:tblStyleRowBandSize w:val="1"/>
       <w:tblStyleColBandSize w:val="1"/>
       <w:tblCellMar>
-        <w:top w:w="0" w:type="dxa"/>
         <w:left w:w="115" w:type="dxa"/>
-        <w:bottom w:w="0" w:type="dxa"/>
         <w:right w:w="115" w:type="dxa"/>
       </w:tblCellMar>
     </w:tblPr>
@@ -40669,9 +40001,7 @@
       <w:tblStyleRowBandSize w:val="1"/>
       <w:tblStyleColBandSize w:val="1"/>
       <w:tblCellMar>
-        <w:top w:w="0" w:type="dxa"/>
         <w:left w:w="115" w:type="dxa"/>
-        <w:bottom w:w="0" w:type="dxa"/>
         <w:right w:w="115" w:type="dxa"/>
       </w:tblCellMar>
     </w:tblPr>
@@ -40795,9 +40125,7 @@
       <w:tblStyleRowBandSize w:val="1"/>
       <w:tblStyleColBandSize w:val="1"/>
       <w:tblCellMar>
-        <w:top w:w="0" w:type="dxa"/>
         <w:left w:w="115" w:type="dxa"/>
-        <w:bottom w:w="0" w:type="dxa"/>
         <w:right w:w="115" w:type="dxa"/>
       </w:tblCellMar>
     </w:tblPr>
@@ -40921,9 +40249,7 @@
       <w:tblStyleRowBandSize w:val="1"/>
       <w:tblStyleColBandSize w:val="1"/>
       <w:tblCellMar>
-        <w:top w:w="0" w:type="dxa"/>
         <w:left w:w="115" w:type="dxa"/>
-        <w:bottom w:w="0" w:type="dxa"/>
         <w:right w:w="115" w:type="dxa"/>
       </w:tblCellMar>
     </w:tblPr>
@@ -41047,9 +40373,7 @@
       <w:tblStyleRowBandSize w:val="1"/>
       <w:tblStyleColBandSize w:val="1"/>
       <w:tblCellMar>
-        <w:top w:w="0" w:type="dxa"/>
         <w:left w:w="115" w:type="dxa"/>
-        <w:bottom w:w="0" w:type="dxa"/>
         <w:right w:w="115" w:type="dxa"/>
       </w:tblCellMar>
     </w:tblPr>
@@ -41173,9 +40497,7 @@
       <w:tblStyleRowBandSize w:val="1"/>
       <w:tblStyleColBandSize w:val="1"/>
       <w:tblCellMar>
-        <w:top w:w="0" w:type="dxa"/>
         <w:left w:w="115" w:type="dxa"/>
-        <w:bottom w:w="0" w:type="dxa"/>
         <w:right w:w="115" w:type="dxa"/>
       </w:tblCellMar>
     </w:tblPr>
@@ -41299,9 +40621,7 @@
       <w:tblStyleRowBandSize w:val="1"/>
       <w:tblStyleColBandSize w:val="1"/>
       <w:tblCellMar>
-        <w:top w:w="0" w:type="dxa"/>
         <w:left w:w="115" w:type="dxa"/>
-        <w:bottom w:w="0" w:type="dxa"/>
         <w:right w:w="115" w:type="dxa"/>
       </w:tblCellMar>
     </w:tblPr>
@@ -41425,9 +40745,7 @@
       <w:tblStyleRowBandSize w:val="1"/>
       <w:tblStyleColBandSize w:val="1"/>
       <w:tblCellMar>
-        <w:top w:w="0" w:type="dxa"/>
         <w:left w:w="115" w:type="dxa"/>
-        <w:bottom w:w="0" w:type="dxa"/>
         <w:right w:w="115" w:type="dxa"/>
       </w:tblCellMar>
     </w:tblPr>
@@ -41551,9 +40869,7 @@
       <w:tblStyleRowBandSize w:val="1"/>
       <w:tblStyleColBandSize w:val="1"/>
       <w:tblCellMar>
-        <w:top w:w="0" w:type="dxa"/>
         <w:left w:w="115" w:type="dxa"/>
-        <w:bottom w:w="0" w:type="dxa"/>
         <w:right w:w="115" w:type="dxa"/>
       </w:tblCellMar>
     </w:tblPr>
@@ -41677,9 +40993,7 @@
       <w:tblStyleRowBandSize w:val="1"/>
       <w:tblStyleColBandSize w:val="1"/>
       <w:tblCellMar>
-        <w:top w:w="0" w:type="dxa"/>
         <w:left w:w="115" w:type="dxa"/>
-        <w:bottom w:w="0" w:type="dxa"/>
         <w:right w:w="115" w:type="dxa"/>
       </w:tblCellMar>
     </w:tblPr>
@@ -41803,9 +41117,7 @@
       <w:tblStyleRowBandSize w:val="1"/>
       <w:tblStyleColBandSize w:val="1"/>
       <w:tblCellMar>
-        <w:top w:w="0" w:type="dxa"/>
         <w:left w:w="115" w:type="dxa"/>
-        <w:bottom w:w="0" w:type="dxa"/>
         <w:right w:w="115" w:type="dxa"/>
       </w:tblCellMar>
     </w:tblPr>
@@ -41929,9 +41241,7 @@
       <w:tblStyleRowBandSize w:val="1"/>
       <w:tblStyleColBandSize w:val="1"/>
       <w:tblCellMar>
-        <w:top w:w="0" w:type="dxa"/>
         <w:left w:w="115" w:type="dxa"/>
-        <w:bottom w:w="0" w:type="dxa"/>
         <w:right w:w="115" w:type="dxa"/>
       </w:tblCellMar>
     </w:tblPr>
@@ -42055,9 +41365,7 @@
       <w:tblStyleRowBandSize w:val="1"/>
       <w:tblStyleColBandSize w:val="1"/>
       <w:tblCellMar>
-        <w:top w:w="0" w:type="dxa"/>
         <w:left w:w="115" w:type="dxa"/>
-        <w:bottom w:w="0" w:type="dxa"/>
         <w:right w:w="115" w:type="dxa"/>
       </w:tblCellMar>
     </w:tblPr>
@@ -42181,9 +41489,7 @@
       <w:tblStyleRowBandSize w:val="1"/>
       <w:tblStyleColBandSize w:val="1"/>
       <w:tblCellMar>
-        <w:top w:w="0" w:type="dxa"/>
         <w:left w:w="115" w:type="dxa"/>
-        <w:bottom w:w="0" w:type="dxa"/>
         <w:right w:w="115" w:type="dxa"/>
       </w:tblCellMar>
     </w:tblPr>
@@ -42307,9 +41613,7 @@
       <w:tblStyleRowBandSize w:val="1"/>
       <w:tblStyleColBandSize w:val="1"/>
       <w:tblCellMar>
-        <w:top w:w="0" w:type="dxa"/>
         <w:left w:w="115" w:type="dxa"/>
-        <w:bottom w:w="0" w:type="dxa"/>
         <w:right w:w="115" w:type="dxa"/>
       </w:tblCellMar>
     </w:tblPr>
@@ -42433,9 +41737,7 @@
       <w:tblStyleRowBandSize w:val="1"/>
       <w:tblStyleColBandSize w:val="1"/>
       <w:tblCellMar>
-        <w:top w:w="0" w:type="dxa"/>
         <w:left w:w="115" w:type="dxa"/>
-        <w:bottom w:w="0" w:type="dxa"/>
         <w:right w:w="115" w:type="dxa"/>
       </w:tblCellMar>
     </w:tblPr>
@@ -42559,9 +41861,7 @@
       <w:tblStyleRowBandSize w:val="1"/>
       <w:tblStyleColBandSize w:val="1"/>
       <w:tblCellMar>
-        <w:top w:w="0" w:type="dxa"/>
         <w:left w:w="115" w:type="dxa"/>
-        <w:bottom w:w="0" w:type="dxa"/>
         <w:right w:w="115" w:type="dxa"/>
       </w:tblCellMar>
     </w:tblPr>
@@ -42685,9 +41985,7 @@
       <w:tblStyleRowBandSize w:val="1"/>
       <w:tblStyleColBandSize w:val="1"/>
       <w:tblCellMar>
-        <w:top w:w="0" w:type="dxa"/>
         <w:left w:w="115" w:type="dxa"/>
-        <w:bottom w:w="0" w:type="dxa"/>
         <w:right w:w="115" w:type="dxa"/>
       </w:tblCellMar>
     </w:tblPr>
@@ -42811,9 +42109,7 @@
       <w:tblStyleRowBandSize w:val="1"/>
       <w:tblStyleColBandSize w:val="1"/>
       <w:tblCellMar>
-        <w:top w:w="0" w:type="dxa"/>
         <w:left w:w="115" w:type="dxa"/>
-        <w:bottom w:w="0" w:type="dxa"/>
         <w:right w:w="115" w:type="dxa"/>
       </w:tblCellMar>
     </w:tblPr>
@@ -42937,9 +42233,7 @@
       <w:tblStyleRowBandSize w:val="1"/>
       <w:tblStyleColBandSize w:val="1"/>
       <w:tblCellMar>
-        <w:top w:w="0" w:type="dxa"/>
         <w:left w:w="115" w:type="dxa"/>
-        <w:bottom w:w="0" w:type="dxa"/>
         <w:right w:w="115" w:type="dxa"/>
       </w:tblCellMar>
     </w:tblPr>
@@ -43063,9 +42357,7 @@
       <w:tblStyleRowBandSize w:val="1"/>
       <w:tblStyleColBandSize w:val="1"/>
       <w:tblCellMar>
-        <w:top w:w="0" w:type="dxa"/>
         <w:left w:w="115" w:type="dxa"/>
-        <w:bottom w:w="0" w:type="dxa"/>
         <w:right w:w="115" w:type="dxa"/>
       </w:tblCellMar>
     </w:tblPr>
@@ -43189,9 +42481,7 @@
       <w:tblStyleRowBandSize w:val="1"/>
       <w:tblStyleColBandSize w:val="1"/>
       <w:tblCellMar>
-        <w:top w:w="0" w:type="dxa"/>
         <w:left w:w="115" w:type="dxa"/>
-        <w:bottom w:w="0" w:type="dxa"/>
         <w:right w:w="115" w:type="dxa"/>
       </w:tblCellMar>
     </w:tblPr>
@@ -43315,9 +42605,7 @@
       <w:tblStyleRowBandSize w:val="1"/>
       <w:tblStyleColBandSize w:val="1"/>
       <w:tblCellMar>
-        <w:top w:w="0" w:type="dxa"/>
         <w:left w:w="115" w:type="dxa"/>
-        <w:bottom w:w="0" w:type="dxa"/>
         <w:right w:w="115" w:type="dxa"/>
       </w:tblCellMar>
     </w:tblPr>
@@ -43441,9 +42729,7 @@
       <w:tblStyleRowBandSize w:val="1"/>
       <w:tblStyleColBandSize w:val="1"/>
       <w:tblCellMar>
-        <w:top w:w="0" w:type="dxa"/>
         <w:left w:w="115" w:type="dxa"/>
-        <w:bottom w:w="0" w:type="dxa"/>
         <w:right w:w="115" w:type="dxa"/>
       </w:tblCellMar>
     </w:tblPr>
@@ -43567,9 +42853,7 @@
       <w:tblStyleRowBandSize w:val="1"/>
       <w:tblStyleColBandSize w:val="1"/>
       <w:tblCellMar>
-        <w:top w:w="0" w:type="dxa"/>
         <w:left w:w="115" w:type="dxa"/>
-        <w:bottom w:w="0" w:type="dxa"/>
         <w:right w:w="115" w:type="dxa"/>
       </w:tblCellMar>
     </w:tblPr>
@@ -43693,9 +42977,7 @@
       <w:tblStyleRowBandSize w:val="1"/>
       <w:tblStyleColBandSize w:val="1"/>
       <w:tblCellMar>
-        <w:top w:w="0" w:type="dxa"/>
         <w:left w:w="115" w:type="dxa"/>
-        <w:bottom w:w="0" w:type="dxa"/>
         <w:right w:w="115" w:type="dxa"/>
       </w:tblCellMar>
     </w:tblPr>
@@ -43819,9 +43101,7 @@
       <w:tblStyleRowBandSize w:val="1"/>
       <w:tblStyleColBandSize w:val="1"/>
       <w:tblCellMar>
-        <w:top w:w="0" w:type="dxa"/>
         <w:left w:w="115" w:type="dxa"/>
-        <w:bottom w:w="0" w:type="dxa"/>
         <w:right w:w="115" w:type="dxa"/>
       </w:tblCellMar>
     </w:tblPr>
@@ -43945,9 +43225,7 @@
       <w:tblStyleRowBandSize w:val="1"/>
       <w:tblStyleColBandSize w:val="1"/>
       <w:tblCellMar>
-        <w:top w:w="0" w:type="dxa"/>
         <w:left w:w="115" w:type="dxa"/>
-        <w:bottom w:w="0" w:type="dxa"/>
         <w:right w:w="115" w:type="dxa"/>
       </w:tblCellMar>
     </w:tblPr>
@@ -44071,9 +43349,7 @@
       <w:tblStyleRowBandSize w:val="1"/>
       <w:tblStyleColBandSize w:val="1"/>
       <w:tblCellMar>
-        <w:top w:w="0" w:type="dxa"/>
         <w:left w:w="115" w:type="dxa"/>
-        <w:bottom w:w="0" w:type="dxa"/>
         <w:right w:w="115" w:type="dxa"/>
       </w:tblCellMar>
     </w:tblPr>
@@ -44197,9 +43473,7 @@
       <w:tblStyleRowBandSize w:val="1"/>
       <w:tblStyleColBandSize w:val="1"/>
       <w:tblCellMar>
-        <w:top w:w="0" w:type="dxa"/>
         <w:left w:w="115" w:type="dxa"/>
-        <w:bottom w:w="0" w:type="dxa"/>
         <w:right w:w="115" w:type="dxa"/>
       </w:tblCellMar>
     </w:tblPr>
@@ -44323,9 +43597,7 @@
       <w:tblStyleRowBandSize w:val="1"/>
       <w:tblStyleColBandSize w:val="1"/>
       <w:tblCellMar>
-        <w:top w:w="0" w:type="dxa"/>
         <w:left w:w="115" w:type="dxa"/>
-        <w:bottom w:w="0" w:type="dxa"/>
         <w:right w:w="115" w:type="dxa"/>
       </w:tblCellMar>
     </w:tblPr>
@@ -44449,9 +43721,7 @@
       <w:tblStyleRowBandSize w:val="1"/>
       <w:tblStyleColBandSize w:val="1"/>
       <w:tblCellMar>
-        <w:top w:w="0" w:type="dxa"/>
         <w:left w:w="115" w:type="dxa"/>
-        <w:bottom w:w="0" w:type="dxa"/>
         <w:right w:w="115" w:type="dxa"/>
       </w:tblCellMar>
     </w:tblPr>
@@ -44575,9 +43845,7 @@
       <w:tblStyleRowBandSize w:val="1"/>
       <w:tblStyleColBandSize w:val="1"/>
       <w:tblCellMar>
-        <w:top w:w="0" w:type="dxa"/>
         <w:left w:w="115" w:type="dxa"/>
-        <w:bottom w:w="0" w:type="dxa"/>
         <w:right w:w="115" w:type="dxa"/>
       </w:tblCellMar>
     </w:tblPr>
@@ -44701,9 +43969,7 @@
       <w:tblStyleRowBandSize w:val="1"/>
       <w:tblStyleColBandSize w:val="1"/>
       <w:tblCellMar>
-        <w:top w:w="0" w:type="dxa"/>
         <w:left w:w="115" w:type="dxa"/>
-        <w:bottom w:w="0" w:type="dxa"/>
         <w:right w:w="115" w:type="dxa"/>
       </w:tblCellMar>
     </w:tblPr>
@@ -44827,9 +44093,7 @@
       <w:tblStyleRowBandSize w:val="1"/>
       <w:tblStyleColBandSize w:val="1"/>
       <w:tblCellMar>
-        <w:top w:w="0" w:type="dxa"/>
         <w:left w:w="115" w:type="dxa"/>
-        <w:bottom w:w="0" w:type="dxa"/>
         <w:right w:w="115" w:type="dxa"/>
       </w:tblCellMar>
     </w:tblPr>
@@ -44953,9 +44217,7 @@
       <w:tblStyleRowBandSize w:val="1"/>
       <w:tblStyleColBandSize w:val="1"/>
       <w:tblCellMar>
-        <w:top w:w="0" w:type="dxa"/>
         <w:left w:w="115" w:type="dxa"/>
-        <w:bottom w:w="0" w:type="dxa"/>
         <w:right w:w="115" w:type="dxa"/>
       </w:tblCellMar>
     </w:tblPr>
@@ -45079,9 +44341,7 @@
       <w:tblStyleRowBandSize w:val="1"/>
       <w:tblStyleColBandSize w:val="1"/>
       <w:tblCellMar>
-        <w:top w:w="0" w:type="dxa"/>
         <w:left w:w="115" w:type="dxa"/>
-        <w:bottom w:w="0" w:type="dxa"/>
         <w:right w:w="115" w:type="dxa"/>
       </w:tblCellMar>
     </w:tblPr>
@@ -45205,9 +44465,7 @@
       <w:tblStyleRowBandSize w:val="1"/>
       <w:tblStyleColBandSize w:val="1"/>
       <w:tblCellMar>
-        <w:top w:w="0" w:type="dxa"/>
         <w:left w:w="115" w:type="dxa"/>
-        <w:bottom w:w="0" w:type="dxa"/>
         <w:right w:w="115" w:type="dxa"/>
       </w:tblCellMar>
     </w:tblPr>
@@ -45587,7 +44845,7 @@
 </file>
 
 <file path=customXml/itemProps1.xml><?xml version="1.0" encoding="utf-8"?>
-<ds:datastoreItem xmlns:ds="http://schemas.openxmlformats.org/officeDocument/2006/customXml" ds:itemID="{8F97C64F-4746-4B49-BEF8-5BFEC613CC2D}">
+<ds:datastoreItem xmlns:ds="http://schemas.openxmlformats.org/officeDocument/2006/customXml" ds:itemID="{A1EDAAAF-659D-4D5A-9D1F-EA3617B2598B}">
   <ds:schemaRefs>
     <ds:schemaRef ds:uri="http://schemas.openxmlformats.org/officeDocument/2006/bibliography"/>
   </ds:schemaRefs>

</xml_diff>